<commit_message>
updated notes through module 4
</commit_message>
<xml_diff>
--- a/Stat5100/notes/Module 3/3.1.1AlternativeVariableTypes.docx
+++ b/Stat5100/notes/Module 3/3.1.1AlternativeVariableTypes.docx
@@ -1,6 +1,6 @@
 
 <file path=word/document.xml><?xml version="1.0" encoding="utf-8"?>
-<w:document xmlns:wpc="http://schemas.microsoft.com/office/word/2010/wordprocessingCanvas" xmlns:cx="http://schemas.microsoft.com/office/drawing/2014/chartex" xmlns:cx1="http://schemas.microsoft.com/office/drawing/2015/9/8/chartex" xmlns:cx2="http://schemas.microsoft.com/office/drawing/2015/10/21/chartex" xmlns:cx3="http://schemas.microsoft.com/office/drawing/2016/5/9/chartex" xmlns:cx4="http://schemas.microsoft.com/office/drawing/2016/5/10/chartex" xmlns:cx5="http://schemas.microsoft.com/office/drawing/2016/5/11/chartex" xmlns:cx6="http://schemas.microsoft.com/office/drawing/2016/5/12/chartex" xmlns:cx7="http://schemas.microsoft.com/office/drawing/2016/5/13/chartex" xmlns:cx8="http://schemas.microsoft.com/office/drawing/2016/5/14/chartex" xmlns:mc="http://schemas.openxmlformats.org/markup-compatibility/2006" xmlns:aink="http://schemas.microsoft.com/office/drawing/2016/ink" xmlns:am3d="http://schemas.microsoft.com/office/drawing/2017/model3d" xmlns:o="urn:schemas-microsoft-com:office:office" xmlns:r="http://schemas.openxmlformats.org/officeDocument/2006/relationships" xmlns:m="http://schemas.openxmlformats.org/officeDocument/2006/math" xmlns:v="urn:schemas-microsoft-com:vml" xmlns:wp14="http://schemas.microsoft.com/office/word/2010/wordprocessingDrawing" xmlns:wp="http://schemas.openxmlformats.org/drawingml/2006/wordprocessingDrawing" xmlns:w10="urn:schemas-microsoft-com:office:word" xmlns:w="http://schemas.openxmlformats.org/wordprocessingml/2006/main" xmlns:w14="http://schemas.microsoft.com/office/word/2010/wordml" xmlns:w15="http://schemas.microsoft.com/office/word/2012/wordml" xmlns:w16cid="http://schemas.microsoft.com/office/word/2016/wordml/cid" xmlns:w16se="http://schemas.microsoft.com/office/word/2015/wordml/symex" xmlns:wpg="http://schemas.microsoft.com/office/word/2010/wordprocessingGroup" xmlns:wpi="http://schemas.microsoft.com/office/word/2010/wordprocessingInk" xmlns:wne="http://schemas.microsoft.com/office/word/2006/wordml" xmlns:wps="http://schemas.microsoft.com/office/word/2010/wordprocessingShape" mc:Ignorable="w14 w15 w16se w16cid wp14">
+<w:document xmlns:wpc="http://schemas.microsoft.com/office/word/2010/wordprocessingCanvas" xmlns:cx="http://schemas.microsoft.com/office/drawing/2014/chartex" xmlns:cx1="http://schemas.microsoft.com/office/drawing/2015/9/8/chartex" xmlns:cx2="http://schemas.microsoft.com/office/drawing/2015/10/21/chartex" xmlns:cx3="http://schemas.microsoft.com/office/drawing/2016/5/9/chartex" xmlns:cx4="http://schemas.microsoft.com/office/drawing/2016/5/10/chartex" xmlns:cx5="http://schemas.microsoft.com/office/drawing/2016/5/11/chartex" xmlns:cx6="http://schemas.microsoft.com/office/drawing/2016/5/12/chartex" xmlns:cx7="http://schemas.microsoft.com/office/drawing/2016/5/13/chartex" xmlns:cx8="http://schemas.microsoft.com/office/drawing/2016/5/14/chartex" xmlns:mc="http://schemas.openxmlformats.org/markup-compatibility/2006" xmlns:aink="http://schemas.microsoft.com/office/drawing/2016/ink" xmlns:am3d="http://schemas.microsoft.com/office/drawing/2017/model3d" xmlns:o="urn:schemas-microsoft-com:office:office" xmlns:r="http://schemas.openxmlformats.org/officeDocument/2006/relationships" xmlns:m="http://schemas.openxmlformats.org/officeDocument/2006/math" xmlns:v="urn:schemas-microsoft-com:vml" xmlns:wp14="http://schemas.microsoft.com/office/word/2010/wordprocessingDrawing" xmlns:wp="http://schemas.openxmlformats.org/drawingml/2006/wordprocessingDrawing" xmlns:w10="urn:schemas-microsoft-com:office:word" xmlns:w="http://schemas.openxmlformats.org/wordprocessingml/2006/main" xmlns:w14="http://schemas.microsoft.com/office/word/2010/wordml" xmlns:w15="http://schemas.microsoft.com/office/word/2012/wordml" xmlns:w16cex="http://schemas.microsoft.com/office/word/2018/wordml/cex" xmlns:w16cid="http://schemas.microsoft.com/office/word/2016/wordml/cid" xmlns:w16="http://schemas.microsoft.com/office/word/2018/wordml" xmlns:w16se="http://schemas.microsoft.com/office/word/2015/wordml/symex" xmlns:wpg="http://schemas.microsoft.com/office/word/2010/wordprocessingGroup" xmlns:wpi="http://schemas.microsoft.com/office/word/2010/wordprocessingInk" xmlns:wne="http://schemas.microsoft.com/office/word/2006/wordml" xmlns:wps="http://schemas.microsoft.com/office/word/2010/wordprocessingShape" mc:Ignorable="w14 w15 w16se w16cid w16 w16cex wp14">
   <w:body>
     <w:p>
       <w:pPr>
@@ -27,8 +27,6 @@
         </w:rPr>
         <w:t>3.1.1</w:t>
       </w:r>
-      <w:bookmarkStart w:id="0" w:name="_GoBack"/>
-      <w:bookmarkEnd w:id="0"/>
       <w:r>
         <w:rPr>
           <w:b/>
@@ -161,7 +159,27 @@
           <w:color w:val="000000"/>
           <w:shd w:val="clear" w:color="auto" w:fill="FFFFFF"/>
         </w:rPr>
-        <w:t xml:space="preserve"> powercells;</w:t>
+        <w:t xml:space="preserve"> </w:t>
+      </w:r>
+      <w:proofErr w:type="spellStart"/>
+      <w:r>
+        <w:rPr>
+          <w:rFonts w:ascii="Courier New" w:hAnsi="Courier New" w:cs="Courier New"/>
+          <w:b/>
+          <w:color w:val="000000"/>
+          <w:shd w:val="clear" w:color="auto" w:fill="FFFFFF"/>
+        </w:rPr>
+        <w:t>powercells</w:t>
+      </w:r>
+      <w:proofErr w:type="spellEnd"/>
+      <w:r>
+        <w:rPr>
+          <w:rFonts w:ascii="Courier New" w:hAnsi="Courier New" w:cs="Courier New"/>
+          <w:b/>
+          <w:color w:val="000000"/>
+          <w:shd w:val="clear" w:color="auto" w:fill="FFFFFF"/>
+        </w:rPr>
+        <w:t>;</w:t>
       </w:r>
     </w:p>
     <w:p>
@@ -201,7 +219,27 @@
           <w:color w:val="000000"/>
           <w:shd w:val="clear" w:color="auto" w:fill="FFFFFF"/>
         </w:rPr>
-        <w:t xml:space="preserve"> cycles charge_rate temperature; </w:t>
+        <w:t xml:space="preserve"> cycles </w:t>
+      </w:r>
+      <w:proofErr w:type="spellStart"/>
+      <w:r>
+        <w:rPr>
+          <w:rFonts w:ascii="Courier New" w:hAnsi="Courier New" w:cs="Courier New"/>
+          <w:b/>
+          <w:color w:val="000000"/>
+          <w:shd w:val="clear" w:color="auto" w:fill="FFFFFF"/>
+        </w:rPr>
+        <w:t>charge_rate</w:t>
+      </w:r>
+      <w:proofErr w:type="spellEnd"/>
+      <w:r>
+        <w:rPr>
+          <w:rFonts w:ascii="Courier New" w:hAnsi="Courier New" w:cs="Courier New"/>
+          <w:b/>
+          <w:color w:val="000000"/>
+          <w:shd w:val="clear" w:color="auto" w:fill="FFFFFF"/>
+        </w:rPr>
+        <w:t xml:space="preserve"> temperature; </w:t>
       </w:r>
       <w:r>
         <w:rPr>
@@ -813,6 +851,7 @@
         </w:rPr>
         <w:t xml:space="preserve"> </w:t>
       </w:r>
+      <w:proofErr w:type="spellStart"/>
       <w:r>
         <w:rPr>
           <w:rFonts w:ascii="Courier New" w:hAnsi="Courier New" w:cs="Courier New"/>
@@ -823,6 +862,7 @@
         </w:rPr>
         <w:t>sgscatter</w:t>
       </w:r>
+      <w:proofErr w:type="spellEnd"/>
       <w:r>
         <w:rPr>
           <w:rFonts w:ascii="Courier New" w:hAnsi="Courier New" w:cs="Courier New"/>
@@ -848,7 +888,27 @@
           <w:color w:val="000000"/>
           <w:shd w:val="clear" w:color="auto" w:fill="FFFFFF"/>
         </w:rPr>
-        <w:t>=powercells;</w:t>
+        <w:t>=</w:t>
+      </w:r>
+      <w:proofErr w:type="spellStart"/>
+      <w:r>
+        <w:rPr>
+          <w:rFonts w:ascii="Courier New" w:hAnsi="Courier New" w:cs="Courier New"/>
+          <w:b/>
+          <w:color w:val="000000"/>
+          <w:shd w:val="clear" w:color="auto" w:fill="FFFFFF"/>
+        </w:rPr>
+        <w:t>powercells</w:t>
+      </w:r>
+      <w:proofErr w:type="spellEnd"/>
+      <w:r>
+        <w:rPr>
+          <w:rFonts w:ascii="Courier New" w:hAnsi="Courier New" w:cs="Courier New"/>
+          <w:b/>
+          <w:color w:val="000000"/>
+          <w:shd w:val="clear" w:color="auto" w:fill="FFFFFF"/>
+        </w:rPr>
+        <w:t>;</w:t>
       </w:r>
     </w:p>
     <w:p>
@@ -888,7 +948,27 @@
           <w:color w:val="000000"/>
           <w:shd w:val="clear" w:color="auto" w:fill="FFFFFF"/>
         </w:rPr>
-        <w:t xml:space="preserve"> cycles charge_rate temperature /</w:t>
+        <w:t xml:space="preserve"> cycles </w:t>
+      </w:r>
+      <w:proofErr w:type="spellStart"/>
+      <w:r>
+        <w:rPr>
+          <w:rFonts w:ascii="Courier New" w:hAnsi="Courier New" w:cs="Courier New"/>
+          <w:b/>
+          <w:color w:val="000000"/>
+          <w:shd w:val="clear" w:color="auto" w:fill="FFFFFF"/>
+        </w:rPr>
+        <w:t>charge_rate</w:t>
+      </w:r>
+      <w:proofErr w:type="spellEnd"/>
+      <w:r>
+        <w:rPr>
+          <w:rFonts w:ascii="Courier New" w:hAnsi="Courier New" w:cs="Courier New"/>
+          <w:b/>
+          <w:color w:val="000000"/>
+          <w:shd w:val="clear" w:color="auto" w:fill="FFFFFF"/>
+        </w:rPr>
+        <w:t xml:space="preserve"> temperature /</w:t>
       </w:r>
     </w:p>
     <w:p>
@@ -912,6 +992,7 @@
         </w:rPr>
         <w:t xml:space="preserve">    </w:t>
       </w:r>
+      <w:proofErr w:type="spellStart"/>
       <w:r>
         <w:rPr>
           <w:rFonts w:ascii="Courier New" w:hAnsi="Courier New" w:cs="Courier New"/>
@@ -921,6 +1002,7 @@
         </w:rPr>
         <w:t>markerattrs</w:t>
       </w:r>
+      <w:proofErr w:type="spellEnd"/>
       <w:r>
         <w:rPr>
           <w:rFonts w:ascii="Courier New" w:hAnsi="Courier New" w:cs="Courier New"/>
@@ -1169,7 +1251,27 @@
           <w:color w:val="000000"/>
           <w:shd w:val="clear" w:color="auto" w:fill="FFFFFF"/>
         </w:rPr>
-        <w:t xml:space="preserve"> powercells; </w:t>
+        <w:t xml:space="preserve"> </w:t>
+      </w:r>
+      <w:proofErr w:type="spellStart"/>
+      <w:r>
+        <w:rPr>
+          <w:rFonts w:ascii="Courier New" w:hAnsi="Courier New" w:cs="Courier New"/>
+          <w:b/>
+          <w:color w:val="000000"/>
+          <w:shd w:val="clear" w:color="auto" w:fill="FFFFFF"/>
+        </w:rPr>
+        <w:t>powercells</w:t>
+      </w:r>
+      <w:proofErr w:type="spellEnd"/>
+      <w:r>
+        <w:rPr>
+          <w:rFonts w:ascii="Courier New" w:hAnsi="Courier New" w:cs="Courier New"/>
+          <w:b/>
+          <w:color w:val="000000"/>
+          <w:shd w:val="clear" w:color="auto" w:fill="FFFFFF"/>
+        </w:rPr>
+        <w:t xml:space="preserve">; </w:t>
       </w:r>
       <w:r>
         <w:rPr>
@@ -1187,7 +1289,27 @@
           <w:color w:val="000000"/>
           <w:shd w:val="clear" w:color="auto" w:fill="FFFFFF"/>
         </w:rPr>
-        <w:t xml:space="preserve"> powercells;</w:t>
+        <w:t xml:space="preserve"> </w:t>
+      </w:r>
+      <w:proofErr w:type="spellStart"/>
+      <w:r>
+        <w:rPr>
+          <w:rFonts w:ascii="Courier New" w:hAnsi="Courier New" w:cs="Courier New"/>
+          <w:b/>
+          <w:color w:val="000000"/>
+          <w:shd w:val="clear" w:color="auto" w:fill="FFFFFF"/>
+        </w:rPr>
+        <w:t>powercells</w:t>
+      </w:r>
+      <w:proofErr w:type="spellEnd"/>
+      <w:r>
+        <w:rPr>
+          <w:rFonts w:ascii="Courier New" w:hAnsi="Courier New" w:cs="Courier New"/>
+          <w:b/>
+          <w:color w:val="000000"/>
+          <w:shd w:val="clear" w:color="auto" w:fill="FFFFFF"/>
+        </w:rPr>
+        <w:t>;</w:t>
       </w:r>
     </w:p>
     <w:p>
@@ -1209,7 +1331,47 @@
           <w:color w:val="000000"/>
           <w:shd w:val="clear" w:color="auto" w:fill="FFFFFF"/>
         </w:rPr>
-        <w:t xml:space="preserve">  cr_temp = charge_rate*temperature;</w:t>
+        <w:t xml:space="preserve">  </w:t>
+      </w:r>
+      <w:proofErr w:type="spellStart"/>
+      <w:r>
+        <w:rPr>
+          <w:rFonts w:ascii="Courier New" w:hAnsi="Courier New" w:cs="Courier New"/>
+          <w:b/>
+          <w:color w:val="000000"/>
+          <w:shd w:val="clear" w:color="auto" w:fill="FFFFFF"/>
+        </w:rPr>
+        <w:t>cr_temp</w:t>
+      </w:r>
+      <w:proofErr w:type="spellEnd"/>
+      <w:r>
+        <w:rPr>
+          <w:rFonts w:ascii="Courier New" w:hAnsi="Courier New" w:cs="Courier New"/>
+          <w:b/>
+          <w:color w:val="000000"/>
+          <w:shd w:val="clear" w:color="auto" w:fill="FFFFFF"/>
+        </w:rPr>
+        <w:t xml:space="preserve"> = </w:t>
+      </w:r>
+      <w:proofErr w:type="spellStart"/>
+      <w:r>
+        <w:rPr>
+          <w:rFonts w:ascii="Courier New" w:hAnsi="Courier New" w:cs="Courier New"/>
+          <w:b/>
+          <w:color w:val="000000"/>
+          <w:shd w:val="clear" w:color="auto" w:fill="FFFFFF"/>
+        </w:rPr>
+        <w:t>charge_rate</w:t>
+      </w:r>
+      <w:proofErr w:type="spellEnd"/>
+      <w:r>
+        <w:rPr>
+          <w:rFonts w:ascii="Courier New" w:hAnsi="Courier New" w:cs="Courier New"/>
+          <w:b/>
+          <w:color w:val="000000"/>
+          <w:shd w:val="clear" w:color="auto" w:fill="FFFFFF"/>
+        </w:rPr>
+        <w:t>*temperature;</w:t>
       </w:r>
     </w:p>
     <w:p>
@@ -1231,7 +1393,27 @@
           <w:color w:val="000000"/>
           <w:shd w:val="clear" w:color="auto" w:fill="FFFFFF"/>
         </w:rPr>
-        <w:t xml:space="preserve">  cr2 = charge_rate**</w:t>
+        <w:t xml:space="preserve">  cr2 = </w:t>
+      </w:r>
+      <w:proofErr w:type="spellStart"/>
+      <w:r>
+        <w:rPr>
+          <w:rFonts w:ascii="Courier New" w:hAnsi="Courier New" w:cs="Courier New"/>
+          <w:b/>
+          <w:color w:val="000000"/>
+          <w:shd w:val="clear" w:color="auto" w:fill="FFFFFF"/>
+        </w:rPr>
+        <w:t>charge_rate</w:t>
+      </w:r>
+      <w:proofErr w:type="spellEnd"/>
+      <w:r>
+        <w:rPr>
+          <w:rFonts w:ascii="Courier New" w:hAnsi="Courier New" w:cs="Courier New"/>
+          <w:b/>
+          <w:color w:val="000000"/>
+          <w:shd w:val="clear" w:color="auto" w:fill="FFFFFF"/>
+        </w:rPr>
+        <w:t>**</w:t>
       </w:r>
       <w:r>
         <w:rPr>
@@ -1405,7 +1587,27 @@
           <w:color w:val="000000"/>
           <w:shd w:val="clear" w:color="auto" w:fill="FFFFFF"/>
         </w:rPr>
-        <w:t>=powercells;</w:t>
+        <w:t>=</w:t>
+      </w:r>
+      <w:proofErr w:type="spellStart"/>
+      <w:r>
+        <w:rPr>
+          <w:rFonts w:ascii="Courier New" w:hAnsi="Courier New" w:cs="Courier New"/>
+          <w:b/>
+          <w:color w:val="000000"/>
+          <w:shd w:val="clear" w:color="auto" w:fill="FFFFFF"/>
+        </w:rPr>
+        <w:t>powercells</w:t>
+      </w:r>
+      <w:proofErr w:type="spellEnd"/>
+      <w:r>
+        <w:rPr>
+          <w:rFonts w:ascii="Courier New" w:hAnsi="Courier New" w:cs="Courier New"/>
+          <w:b/>
+          <w:color w:val="000000"/>
+          <w:shd w:val="clear" w:color="auto" w:fill="FFFFFF"/>
+        </w:rPr>
+        <w:t>;</w:t>
       </w:r>
     </w:p>
     <w:p>
@@ -1445,8 +1647,49 @@
           <w:color w:val="000000"/>
           <w:shd w:val="clear" w:color="auto" w:fill="FFFFFF"/>
         </w:rPr>
-        <w:t xml:space="preserve"> cycles = charge_rate temperature cr_temp / </w:t>
-      </w:r>
+        <w:t xml:space="preserve"> cycles = </w:t>
+      </w:r>
+      <w:proofErr w:type="spellStart"/>
+      <w:r>
+        <w:rPr>
+          <w:rFonts w:ascii="Courier New" w:hAnsi="Courier New" w:cs="Courier New"/>
+          <w:b/>
+          <w:color w:val="000000"/>
+          <w:shd w:val="clear" w:color="auto" w:fill="FFFFFF"/>
+        </w:rPr>
+        <w:t>charge_rate</w:t>
+      </w:r>
+      <w:proofErr w:type="spellEnd"/>
+      <w:r>
+        <w:rPr>
+          <w:rFonts w:ascii="Courier New" w:hAnsi="Courier New" w:cs="Courier New"/>
+          <w:b/>
+          <w:color w:val="000000"/>
+          <w:shd w:val="clear" w:color="auto" w:fill="FFFFFF"/>
+        </w:rPr>
+        <w:t xml:space="preserve"> temperature </w:t>
+      </w:r>
+      <w:proofErr w:type="spellStart"/>
+      <w:r>
+        <w:rPr>
+          <w:rFonts w:ascii="Courier New" w:hAnsi="Courier New" w:cs="Courier New"/>
+          <w:b/>
+          <w:color w:val="000000"/>
+          <w:shd w:val="clear" w:color="auto" w:fill="FFFFFF"/>
+        </w:rPr>
+        <w:t>cr_temp</w:t>
+      </w:r>
+      <w:proofErr w:type="spellEnd"/>
+      <w:r>
+        <w:rPr>
+          <w:rFonts w:ascii="Courier New" w:hAnsi="Courier New" w:cs="Courier New"/>
+          <w:b/>
+          <w:color w:val="000000"/>
+          <w:shd w:val="clear" w:color="auto" w:fill="FFFFFF"/>
+        </w:rPr>
+        <w:t xml:space="preserve"> / </w:t>
+      </w:r>
+      <w:proofErr w:type="spellStart"/>
       <w:r>
         <w:rPr>
           <w:rFonts w:ascii="Courier New" w:hAnsi="Courier New" w:cs="Courier New"/>
@@ -1456,6 +1699,7 @@
         </w:rPr>
         <w:t>vif</w:t>
       </w:r>
+      <w:proofErr w:type="spellEnd"/>
       <w:r>
         <w:rPr>
           <w:rFonts w:ascii="Courier New" w:hAnsi="Courier New" w:cs="Courier New"/>
@@ -1628,8 +1872,8 @@
                       <w:szCs w:val="20"/>
                     </w:rPr>
                   </w:pPr>
-                  <w:bookmarkStart w:id="1" w:name="IDX1"/>
-                  <w:bookmarkEnd w:id="1"/>
+                  <w:bookmarkStart w:id="0" w:name="IDX1"/>
+                  <w:bookmarkEnd w:id="0"/>
                   <w:r>
                     <w:rPr>
                       <w:rFonts w:ascii="Arial" w:hAnsi="Arial" w:cs="Arial"/>
@@ -1647,8 +1891,8 @@
             </w:tr>
           </w:tbl>
           <w:p>
-            <w:bookmarkStart w:id="2" w:name="IDX2"/>
-            <w:bookmarkEnd w:id="2"/>
+            <w:bookmarkStart w:id="1" w:name="IDX2"/>
+            <w:bookmarkEnd w:id="1"/>
           </w:p>
           <w:tbl>
             <w:tblPr>
@@ -1902,12 +2146,21 @@
                       <w:bCs/>
                     </w:rPr>
                   </w:pPr>
-                  <w:r>
-                    <w:rPr>
-                      <w:b/>
-                      <w:bCs/>
-                    </w:rPr>
-                    <w:t>Pr &gt; F</w:t>
+                  <w:proofErr w:type="spellStart"/>
+                  <w:r>
+                    <w:rPr>
+                      <w:b/>
+                      <w:bCs/>
+                    </w:rPr>
+                    <w:t>Pr</w:t>
+                  </w:r>
+                  <w:proofErr w:type="spellEnd"/>
+                  <w:r>
+                    <w:rPr>
+                      <w:b/>
+                      <w:bCs/>
+                    </w:rPr>
+                    <w:t> &gt; F</w:t>
                   </w:r>
                 </w:p>
               </w:tc>
@@ -2331,10 +2584,10 @@
             </w:tr>
           </w:tbl>
           <w:p>
-            <w:bookmarkStart w:id="3" w:name="IDX3"/>
-            <w:bookmarkStart w:id="4" w:name="IDX4"/>
+            <w:bookmarkStart w:id="2" w:name="IDX3"/>
+            <w:bookmarkStart w:id="3" w:name="IDX4"/>
+            <w:bookmarkEnd w:id="2"/>
             <w:bookmarkEnd w:id="3"/>
-            <w:bookmarkEnd w:id="4"/>
           </w:p>
           <w:tbl>
             <w:tblPr>
@@ -2589,12 +2842,21 @@
                       <w:bCs/>
                     </w:rPr>
                   </w:pPr>
-                  <w:r>
-                    <w:rPr>
-                      <w:b/>
-                      <w:bCs/>
-                    </w:rPr>
-                    <w:t>Pr &gt; |t|</w:t>
+                  <w:proofErr w:type="spellStart"/>
+                  <w:r>
+                    <w:rPr>
+                      <w:b/>
+                      <w:bCs/>
+                    </w:rPr>
+                    <w:t>Pr</w:t>
+                  </w:r>
+                  <w:proofErr w:type="spellEnd"/>
+                  <w:r>
+                    <w:rPr>
+                      <w:b/>
+                      <w:bCs/>
+                    </w:rPr>
+                    <w:t> &gt; |t|</w:t>
                   </w:r>
                 </w:p>
               </w:tc>
@@ -2828,6 +3090,7 @@
                       <w:bCs/>
                     </w:rPr>
                   </w:pPr>
+                  <w:proofErr w:type="spellStart"/>
                   <w:r>
                     <w:rPr>
                       <w:b/>
@@ -2835,6 +3098,7 @@
                     </w:rPr>
                     <w:t>charge_rate</w:t>
                   </w:r>
+                  <w:proofErr w:type="spellEnd"/>
                 </w:p>
               </w:tc>
               <w:tc>
@@ -3166,6 +3430,7 @@
                       <w:bCs/>
                     </w:rPr>
                   </w:pPr>
+                  <w:proofErr w:type="spellStart"/>
                   <w:r>
                     <w:rPr>
                       <w:b/>
@@ -3173,6 +3438,7 @@
                     </w:rPr>
                     <w:t>cr_temp</w:t>
                   </w:r>
+                  <w:proofErr w:type="spellEnd"/>
                 </w:p>
               </w:tc>
               <w:tc>
@@ -3429,7 +3695,27 @@
           <w:color w:val="000000"/>
           <w:shd w:val="clear" w:color="auto" w:fill="FFFFFF"/>
         </w:rPr>
-        <w:t>=powercells;</w:t>
+        <w:t>=</w:t>
+      </w:r>
+      <w:proofErr w:type="spellStart"/>
+      <w:r>
+        <w:rPr>
+          <w:rFonts w:ascii="Courier New" w:hAnsi="Courier New" w:cs="Courier New"/>
+          <w:b/>
+          <w:color w:val="000000"/>
+          <w:shd w:val="clear" w:color="auto" w:fill="FFFFFF"/>
+        </w:rPr>
+        <w:t>powercells</w:t>
+      </w:r>
+      <w:proofErr w:type="spellEnd"/>
+      <w:r>
+        <w:rPr>
+          <w:rFonts w:ascii="Courier New" w:hAnsi="Courier New" w:cs="Courier New"/>
+          <w:b/>
+          <w:color w:val="000000"/>
+          <w:shd w:val="clear" w:color="auto" w:fill="FFFFFF"/>
+        </w:rPr>
+        <w:t>;</w:t>
       </w:r>
     </w:p>
     <w:p>
@@ -3469,7 +3755,47 @@
           <w:color w:val="000000"/>
           <w:shd w:val="clear" w:color="auto" w:fill="FFFFFF"/>
         </w:rPr>
-        <w:t xml:space="preserve"> cycles = charge_rate temperature cr_temp cr2 temp2 </w:t>
+        <w:t xml:space="preserve"> cycles = </w:t>
+      </w:r>
+      <w:proofErr w:type="spellStart"/>
+      <w:r>
+        <w:rPr>
+          <w:rFonts w:ascii="Courier New" w:hAnsi="Courier New" w:cs="Courier New"/>
+          <w:b/>
+          <w:color w:val="000000"/>
+          <w:shd w:val="clear" w:color="auto" w:fill="FFFFFF"/>
+        </w:rPr>
+        <w:t>charge_rate</w:t>
+      </w:r>
+      <w:proofErr w:type="spellEnd"/>
+      <w:r>
+        <w:rPr>
+          <w:rFonts w:ascii="Courier New" w:hAnsi="Courier New" w:cs="Courier New"/>
+          <w:b/>
+          <w:color w:val="000000"/>
+          <w:shd w:val="clear" w:color="auto" w:fill="FFFFFF"/>
+        </w:rPr>
+        <w:t xml:space="preserve"> temperature </w:t>
+      </w:r>
+      <w:proofErr w:type="spellStart"/>
+      <w:r>
+        <w:rPr>
+          <w:rFonts w:ascii="Courier New" w:hAnsi="Courier New" w:cs="Courier New"/>
+          <w:b/>
+          <w:color w:val="000000"/>
+          <w:shd w:val="clear" w:color="auto" w:fill="FFFFFF"/>
+        </w:rPr>
+        <w:t>cr_temp</w:t>
+      </w:r>
+      <w:proofErr w:type="spellEnd"/>
+      <w:r>
+        <w:rPr>
+          <w:rFonts w:ascii="Courier New" w:hAnsi="Courier New" w:cs="Courier New"/>
+          <w:b/>
+          <w:color w:val="000000"/>
+          <w:shd w:val="clear" w:color="auto" w:fill="FFFFFF"/>
+        </w:rPr>
+        <w:t xml:space="preserve"> cr2 temp2 </w:t>
       </w:r>
     </w:p>
     <w:p>
@@ -3502,6 +3828,7 @@
         </w:rPr>
         <w:t xml:space="preserve">/ </w:t>
       </w:r>
+      <w:proofErr w:type="spellStart"/>
       <w:r>
         <w:rPr>
           <w:rFonts w:ascii="Courier New" w:hAnsi="Courier New" w:cs="Courier New"/>
@@ -3511,6 +3838,7 @@
         </w:rPr>
         <w:t>vif</w:t>
       </w:r>
+      <w:proofErr w:type="spellEnd"/>
       <w:r>
         <w:rPr>
           <w:rFonts w:ascii="Courier New" w:hAnsi="Courier New" w:cs="Courier New"/>
@@ -3540,7 +3868,27 @@
           <w:color w:val="000000"/>
           <w:shd w:val="clear" w:color="auto" w:fill="FFFFFF"/>
         </w:rPr>
-        <w:t xml:space="preserve">  highercheck: </w:t>
+        <w:t xml:space="preserve">  </w:t>
+      </w:r>
+      <w:proofErr w:type="spellStart"/>
+      <w:r>
+        <w:rPr>
+          <w:rFonts w:ascii="Courier New" w:hAnsi="Courier New" w:cs="Courier New"/>
+          <w:b/>
+          <w:color w:val="000000"/>
+          <w:shd w:val="clear" w:color="auto" w:fill="FFFFFF"/>
+        </w:rPr>
+        <w:t>highercheck</w:t>
+      </w:r>
+      <w:proofErr w:type="spellEnd"/>
+      <w:r>
+        <w:rPr>
+          <w:rFonts w:ascii="Courier New" w:hAnsi="Courier New" w:cs="Courier New"/>
+          <w:b/>
+          <w:color w:val="000000"/>
+          <w:shd w:val="clear" w:color="auto" w:fill="FFFFFF"/>
+        </w:rPr>
+        <w:t xml:space="preserve">: </w:t>
       </w:r>
       <w:r>
         <w:rPr>
@@ -3558,7 +3906,27 @@
           <w:color w:val="000000"/>
           <w:shd w:val="clear" w:color="auto" w:fill="FFFFFF"/>
         </w:rPr>
-        <w:t xml:space="preserve"> cr_temp=cr2=temp2=</w:t>
+        <w:t xml:space="preserve"> </w:t>
+      </w:r>
+      <w:proofErr w:type="spellStart"/>
+      <w:r>
+        <w:rPr>
+          <w:rFonts w:ascii="Courier New" w:hAnsi="Courier New" w:cs="Courier New"/>
+          <w:b/>
+          <w:color w:val="000000"/>
+          <w:shd w:val="clear" w:color="auto" w:fill="FFFFFF"/>
+        </w:rPr>
+        <w:t>cr_temp</w:t>
+      </w:r>
+      <w:proofErr w:type="spellEnd"/>
+      <w:r>
+        <w:rPr>
+          <w:rFonts w:ascii="Courier New" w:hAnsi="Courier New" w:cs="Courier New"/>
+          <w:b/>
+          <w:color w:val="000000"/>
+          <w:shd w:val="clear" w:color="auto" w:fill="FFFFFF"/>
+        </w:rPr>
+        <w:t>=cr2=temp2=</w:t>
       </w:r>
       <w:r>
         <w:rPr>
@@ -4039,12 +4407,21 @@
                       <w:bCs/>
                     </w:rPr>
                   </w:pPr>
-                  <w:r>
-                    <w:rPr>
-                      <w:b/>
-                      <w:bCs/>
-                    </w:rPr>
-                    <w:t>Pr &gt; F</w:t>
+                  <w:proofErr w:type="spellStart"/>
+                  <w:r>
+                    <w:rPr>
+                      <w:b/>
+                      <w:bCs/>
+                    </w:rPr>
+                    <w:t>Pr</w:t>
+                  </w:r>
+                  <w:proofErr w:type="spellEnd"/>
+                  <w:r>
+                    <w:rPr>
+                      <w:b/>
+                      <w:bCs/>
+                    </w:rPr>
+                    <w:t> &gt; F</w:t>
                   </w:r>
                 </w:p>
               </w:tc>
@@ -4468,12 +4845,12 @@
             </w:tr>
           </w:tbl>
           <w:p>
-            <w:bookmarkStart w:id="5" w:name="IDX9"/>
-            <w:bookmarkEnd w:id="5"/>
+            <w:bookmarkStart w:id="4" w:name="IDX9"/>
+            <w:bookmarkEnd w:id="4"/>
           </w:p>
           <w:p>
-            <w:bookmarkStart w:id="6" w:name="IDX10"/>
-            <w:bookmarkEnd w:id="6"/>
+            <w:bookmarkStart w:id="5" w:name="IDX10"/>
+            <w:bookmarkEnd w:id="5"/>
           </w:p>
           <w:tbl>
             <w:tblPr>
@@ -4728,12 +5105,21 @@
                       <w:bCs/>
                     </w:rPr>
                   </w:pPr>
-                  <w:r>
-                    <w:rPr>
-                      <w:b/>
-                      <w:bCs/>
-                    </w:rPr>
-                    <w:t>Pr &gt; |t|</w:t>
+                  <w:proofErr w:type="spellStart"/>
+                  <w:r>
+                    <w:rPr>
+                      <w:b/>
+                      <w:bCs/>
+                    </w:rPr>
+                    <w:t>Pr</w:t>
+                  </w:r>
+                  <w:proofErr w:type="spellEnd"/>
+                  <w:r>
+                    <w:rPr>
+                      <w:b/>
+                      <w:bCs/>
+                    </w:rPr>
+                    <w:t> &gt; |t|</w:t>
                   </w:r>
                 </w:p>
               </w:tc>
@@ -4967,6 +5353,7 @@
                       <w:bCs/>
                     </w:rPr>
                   </w:pPr>
+                  <w:proofErr w:type="spellStart"/>
                   <w:r>
                     <w:rPr>
                       <w:b/>
@@ -4974,6 +5361,7 @@
                     </w:rPr>
                     <w:t>charge_rate</w:t>
                   </w:r>
+                  <w:proofErr w:type="spellEnd"/>
                 </w:p>
               </w:tc>
               <w:tc>
@@ -5305,6 +5693,7 @@
                       <w:bCs/>
                     </w:rPr>
                   </w:pPr>
+                  <w:proofErr w:type="spellStart"/>
                   <w:r>
                     <w:rPr>
                       <w:b/>
@@ -5312,6 +5701,7 @@
                     </w:rPr>
                     <w:t>cr_temp</w:t>
                   </w:r>
+                  <w:proofErr w:type="spellEnd"/>
                 </w:p>
               </w:tc>
               <w:tc>
@@ -5890,7 +6280,23 @@
                       <w:b/>
                       <w:bCs/>
                     </w:rPr>
-                    <w:t>Test highercheck Results for Dependent Variable cycles</w:t>
+                    <w:t xml:space="preserve">Test </w:t>
+                  </w:r>
+                  <w:proofErr w:type="spellStart"/>
+                  <w:r>
+                    <w:rPr>
+                      <w:b/>
+                      <w:bCs/>
+                    </w:rPr>
+                    <w:t>highercheck</w:t>
+                  </w:r>
+                  <w:proofErr w:type="spellEnd"/>
+                  <w:r>
+                    <w:rPr>
+                      <w:b/>
+                      <w:bCs/>
+                    </w:rPr>
+                    <w:t xml:space="preserve"> Results for Dependent Variable cycles</w:t>
                   </w:r>
                 </w:p>
               </w:tc>
@@ -6044,12 +6450,21 @@
                       <w:bCs/>
                     </w:rPr>
                   </w:pPr>
-                  <w:r>
-                    <w:rPr>
-                      <w:b/>
-                      <w:bCs/>
-                    </w:rPr>
-                    <w:t>Pr &gt; F</w:t>
+                  <w:proofErr w:type="spellStart"/>
+                  <w:r>
+                    <w:rPr>
+                      <w:b/>
+                      <w:bCs/>
+                    </w:rPr>
+                    <w:t>Pr</w:t>
+                  </w:r>
+                  <w:proofErr w:type="spellEnd"/>
+                  <w:r>
+                    <w:rPr>
+                      <w:b/>
+                      <w:bCs/>
+                    </w:rPr>
+                    <w:t> &gt; F</w:t>
                   </w:r>
                 </w:p>
               </w:tc>
@@ -6422,7 +6837,27 @@
           <w:color w:val="000000"/>
           <w:shd w:val="clear" w:color="auto" w:fill="FFFFFF"/>
         </w:rPr>
-        <w:t>=powercells;</w:t>
+        <w:t>=</w:t>
+      </w:r>
+      <w:proofErr w:type="spellStart"/>
+      <w:r>
+        <w:rPr>
+          <w:rFonts w:ascii="Courier New" w:hAnsi="Courier New" w:cs="Courier New"/>
+          <w:b/>
+          <w:color w:val="000000"/>
+          <w:shd w:val="clear" w:color="auto" w:fill="FFFFFF"/>
+        </w:rPr>
+        <w:t>powercells</w:t>
+      </w:r>
+      <w:proofErr w:type="spellEnd"/>
+      <w:r>
+        <w:rPr>
+          <w:rFonts w:ascii="Courier New" w:hAnsi="Courier New" w:cs="Courier New"/>
+          <w:b/>
+          <w:color w:val="000000"/>
+          <w:shd w:val="clear" w:color="auto" w:fill="FFFFFF"/>
+        </w:rPr>
+        <w:t>;</w:t>
       </w:r>
     </w:p>
     <w:p>
@@ -6462,7 +6897,27 @@
           <w:color w:val="000000"/>
           <w:shd w:val="clear" w:color="auto" w:fill="FFFFFF"/>
         </w:rPr>
-        <w:t xml:space="preserve"> cycles = charge_rate temperature;</w:t>
+        <w:t xml:space="preserve"> cycles = </w:t>
+      </w:r>
+      <w:proofErr w:type="spellStart"/>
+      <w:r>
+        <w:rPr>
+          <w:rFonts w:ascii="Courier New" w:hAnsi="Courier New" w:cs="Courier New"/>
+          <w:b/>
+          <w:color w:val="000000"/>
+          <w:shd w:val="clear" w:color="auto" w:fill="FFFFFF"/>
+        </w:rPr>
+        <w:t>charge_rate</w:t>
+      </w:r>
+      <w:proofErr w:type="spellEnd"/>
+      <w:r>
+        <w:rPr>
+          <w:rFonts w:ascii="Courier New" w:hAnsi="Courier New" w:cs="Courier New"/>
+          <w:b/>
+          <w:color w:val="000000"/>
+          <w:shd w:val="clear" w:color="auto" w:fill="FFFFFF"/>
+        </w:rPr>
+        <w:t xml:space="preserve"> temperature;</w:t>
       </w:r>
     </w:p>
     <w:p>
@@ -6627,8 +7082,8 @@
                       <w:szCs w:val="20"/>
                     </w:rPr>
                   </w:pPr>
-                  <w:bookmarkStart w:id="7" w:name="IDX14"/>
-                  <w:bookmarkEnd w:id="7"/>
+                  <w:bookmarkStart w:id="6" w:name="IDX14"/>
+                  <w:bookmarkEnd w:id="6"/>
                   <w:r>
                     <w:rPr>
                       <w:rFonts w:ascii="Arial" w:hAnsi="Arial" w:cs="Arial"/>
@@ -6646,8 +7101,8 @@
             </w:tr>
           </w:tbl>
           <w:p>
-            <w:bookmarkStart w:id="8" w:name="IDX15"/>
-            <w:bookmarkEnd w:id="8"/>
+            <w:bookmarkStart w:id="7" w:name="IDX15"/>
+            <w:bookmarkEnd w:id="7"/>
           </w:p>
           <w:tbl>
             <w:tblPr>
@@ -6901,12 +7356,21 @@
                       <w:bCs/>
                     </w:rPr>
                   </w:pPr>
-                  <w:r>
-                    <w:rPr>
-                      <w:b/>
-                      <w:bCs/>
-                    </w:rPr>
-                    <w:t>Pr &gt; F</w:t>
+                  <w:proofErr w:type="spellStart"/>
+                  <w:r>
+                    <w:rPr>
+                      <w:b/>
+                      <w:bCs/>
+                    </w:rPr>
+                    <w:t>Pr</w:t>
+                  </w:r>
+                  <w:proofErr w:type="spellEnd"/>
+                  <w:r>
+                    <w:rPr>
+                      <w:b/>
+                      <w:bCs/>
+                    </w:rPr>
+                    <w:t> &gt; F</w:t>
                   </w:r>
                 </w:p>
               </w:tc>
@@ -7330,10 +7794,10 @@
             </w:tr>
           </w:tbl>
           <w:p>
-            <w:bookmarkStart w:id="9" w:name="IDX16"/>
-            <w:bookmarkStart w:id="10" w:name="IDX17"/>
+            <w:bookmarkStart w:id="8" w:name="IDX16"/>
+            <w:bookmarkStart w:id="9" w:name="IDX17"/>
+            <w:bookmarkEnd w:id="8"/>
             <w:bookmarkEnd w:id="9"/>
-            <w:bookmarkEnd w:id="10"/>
           </w:p>
           <w:tbl>
             <w:tblPr>
@@ -7588,12 +8052,21 @@
                       <w:bCs/>
                     </w:rPr>
                   </w:pPr>
-                  <w:r>
-                    <w:rPr>
-                      <w:b/>
-                      <w:bCs/>
-                    </w:rPr>
-                    <w:t>Pr &gt; |t|</w:t>
+                  <w:proofErr w:type="spellStart"/>
+                  <w:r>
+                    <w:rPr>
+                      <w:b/>
+                      <w:bCs/>
+                    </w:rPr>
+                    <w:t>Pr</w:t>
+                  </w:r>
+                  <w:proofErr w:type="spellEnd"/>
+                  <w:r>
+                    <w:rPr>
+                      <w:b/>
+                      <w:bCs/>
+                    </w:rPr>
+                    <w:t> &gt; |t|</w:t>
                   </w:r>
                 </w:p>
               </w:tc>
@@ -7827,6 +8300,7 @@
                       <w:bCs/>
                     </w:rPr>
                   </w:pPr>
+                  <w:proofErr w:type="spellStart"/>
                   <w:r>
                     <w:rPr>
                       <w:b/>
@@ -7834,6 +8308,7 @@
                     </w:rPr>
                     <w:t>charge_rate</w:t>
                   </w:r>
+                  <w:proofErr w:type="spellEnd"/>
                 </w:p>
               </w:tc>
               <w:tc>
@@ -8237,6 +8712,7 @@
         </w:rPr>
         <w:t xml:space="preserve"> </w:t>
       </w:r>
+      <w:proofErr w:type="spellStart"/>
       <w:r>
         <w:rPr>
           <w:rFonts w:ascii="Courier New" w:hAnsi="Courier New" w:cs="Courier New"/>
@@ -8247,6 +8723,7 @@
         </w:rPr>
         <w:t>stdize</w:t>
       </w:r>
+      <w:proofErr w:type="spellEnd"/>
       <w:r>
         <w:rPr>
           <w:rFonts w:ascii="Courier New" w:hAnsi="Courier New" w:cs="Courier New"/>
@@ -8272,7 +8749,27 @@
           <w:color w:val="000000"/>
           <w:shd w:val="clear" w:color="auto" w:fill="FFFFFF"/>
         </w:rPr>
-        <w:t xml:space="preserve">=powercells </w:t>
+        <w:t>=</w:t>
+      </w:r>
+      <w:proofErr w:type="spellStart"/>
+      <w:r>
+        <w:rPr>
+          <w:rFonts w:ascii="Courier New" w:hAnsi="Courier New" w:cs="Courier New"/>
+          <w:b/>
+          <w:color w:val="000000"/>
+          <w:shd w:val="clear" w:color="auto" w:fill="FFFFFF"/>
+        </w:rPr>
+        <w:t>powercells</w:t>
+      </w:r>
+      <w:proofErr w:type="spellEnd"/>
+      <w:r>
+        <w:rPr>
+          <w:rFonts w:ascii="Courier New" w:hAnsi="Courier New" w:cs="Courier New"/>
+          <w:b/>
+          <w:color w:val="000000"/>
+          <w:shd w:val="clear" w:color="auto" w:fill="FFFFFF"/>
+        </w:rPr>
+        <w:t xml:space="preserve"> </w:t>
       </w:r>
       <w:r>
         <w:rPr>
@@ -8290,7 +8787,27 @@
           <w:color w:val="000000"/>
           <w:shd w:val="clear" w:color="auto" w:fill="FFFFFF"/>
         </w:rPr>
-        <w:t xml:space="preserve">=std_powercells </w:t>
+        <w:t>=</w:t>
+      </w:r>
+      <w:proofErr w:type="spellStart"/>
+      <w:r>
+        <w:rPr>
+          <w:rFonts w:ascii="Courier New" w:hAnsi="Courier New" w:cs="Courier New"/>
+          <w:b/>
+          <w:color w:val="000000"/>
+          <w:shd w:val="clear" w:color="auto" w:fill="FFFFFF"/>
+        </w:rPr>
+        <w:t>std_powercells</w:t>
+      </w:r>
+      <w:proofErr w:type="spellEnd"/>
+      <w:r>
+        <w:rPr>
+          <w:rFonts w:ascii="Courier New" w:hAnsi="Courier New" w:cs="Courier New"/>
+          <w:b/>
+          <w:color w:val="000000"/>
+          <w:shd w:val="clear" w:color="auto" w:fill="FFFFFF"/>
+        </w:rPr>
+        <w:t xml:space="preserve"> </w:t>
       </w:r>
     </w:p>
     <w:p>
@@ -8350,6 +8867,7 @@
         </w:rPr>
         <w:t xml:space="preserve"> </w:t>
       </w:r>
+      <w:proofErr w:type="spellStart"/>
       <w:r>
         <w:rPr>
           <w:rFonts w:ascii="Courier New" w:hAnsi="Courier New" w:cs="Courier New"/>
@@ -8359,6 +8877,7 @@
         </w:rPr>
         <w:t>mult</w:t>
       </w:r>
+      <w:proofErr w:type="spellEnd"/>
       <w:r>
         <w:rPr>
           <w:rFonts w:ascii="Courier New" w:hAnsi="Courier New" w:cs="Courier New"/>
@@ -8426,7 +8945,27 @@
           <w:color w:val="008000"/>
           <w:shd w:val="clear" w:color="auto" w:fill="FFFFFF"/>
         </w:rPr>
-        <w:t>/* Note that mult = 1/sqrt(n-1) */</w:t>
+        <w:t xml:space="preserve">/* Note that </w:t>
+      </w:r>
+      <w:proofErr w:type="spellStart"/>
+      <w:r>
+        <w:rPr>
+          <w:rFonts w:ascii="Courier New" w:hAnsi="Courier New" w:cs="Courier New"/>
+          <w:b/>
+          <w:color w:val="008000"/>
+          <w:shd w:val="clear" w:color="auto" w:fill="FFFFFF"/>
+        </w:rPr>
+        <w:t>mult</w:t>
+      </w:r>
+      <w:proofErr w:type="spellEnd"/>
+      <w:r>
+        <w:rPr>
+          <w:rFonts w:ascii="Courier New" w:hAnsi="Courier New" w:cs="Courier New"/>
+          <w:b/>
+          <w:color w:val="008000"/>
+          <w:shd w:val="clear" w:color="auto" w:fill="FFFFFF"/>
+        </w:rPr>
+        <w:t xml:space="preserve"> = 1/sqrt(n-1) */</w:t>
       </w:r>
     </w:p>
     <w:p>
@@ -8471,7 +9010,27 @@
           <w:color w:val="000000"/>
           <w:shd w:val="clear" w:color="auto" w:fill="FFFFFF"/>
         </w:rPr>
-        <w:t xml:space="preserve"> std_powercells; </w:t>
+        <w:t xml:space="preserve"> </w:t>
+      </w:r>
+      <w:proofErr w:type="spellStart"/>
+      <w:r>
+        <w:rPr>
+          <w:rFonts w:ascii="Courier New" w:hAnsi="Courier New" w:cs="Courier New"/>
+          <w:b/>
+          <w:color w:val="000000"/>
+          <w:shd w:val="clear" w:color="auto" w:fill="FFFFFF"/>
+        </w:rPr>
+        <w:t>std_powercells</w:t>
+      </w:r>
+      <w:proofErr w:type="spellEnd"/>
+      <w:r>
+        <w:rPr>
+          <w:rFonts w:ascii="Courier New" w:hAnsi="Courier New" w:cs="Courier New"/>
+          <w:b/>
+          <w:color w:val="000000"/>
+          <w:shd w:val="clear" w:color="auto" w:fill="FFFFFF"/>
+        </w:rPr>
+        <w:t xml:space="preserve">; </w:t>
       </w:r>
       <w:r>
         <w:rPr>
@@ -8489,7 +9048,27 @@
           <w:color w:val="000000"/>
           <w:shd w:val="clear" w:color="auto" w:fill="FFFFFF"/>
         </w:rPr>
-        <w:t xml:space="preserve"> std_powercells;</w:t>
+        <w:t xml:space="preserve"> </w:t>
+      </w:r>
+      <w:proofErr w:type="spellStart"/>
+      <w:r>
+        <w:rPr>
+          <w:rFonts w:ascii="Courier New" w:hAnsi="Courier New" w:cs="Courier New"/>
+          <w:b/>
+          <w:color w:val="000000"/>
+          <w:shd w:val="clear" w:color="auto" w:fill="FFFFFF"/>
+        </w:rPr>
+        <w:t>std_powercells</w:t>
+      </w:r>
+      <w:proofErr w:type="spellEnd"/>
+      <w:r>
+        <w:rPr>
+          <w:rFonts w:ascii="Courier New" w:hAnsi="Courier New" w:cs="Courier New"/>
+          <w:b/>
+          <w:color w:val="000000"/>
+          <w:shd w:val="clear" w:color="auto" w:fill="FFFFFF"/>
+        </w:rPr>
+        <w:t>;</w:t>
       </w:r>
     </w:p>
     <w:p>
@@ -8511,7 +9090,47 @@
           <w:color w:val="000000"/>
           <w:shd w:val="clear" w:color="auto" w:fill="FFFFFF"/>
         </w:rPr>
-        <w:t xml:space="preserve">  cr_temp = charge_rate*temperature;</w:t>
+        <w:t xml:space="preserve">  </w:t>
+      </w:r>
+      <w:proofErr w:type="spellStart"/>
+      <w:r>
+        <w:rPr>
+          <w:rFonts w:ascii="Courier New" w:hAnsi="Courier New" w:cs="Courier New"/>
+          <w:b/>
+          <w:color w:val="000000"/>
+          <w:shd w:val="clear" w:color="auto" w:fill="FFFFFF"/>
+        </w:rPr>
+        <w:t>cr_temp</w:t>
+      </w:r>
+      <w:proofErr w:type="spellEnd"/>
+      <w:r>
+        <w:rPr>
+          <w:rFonts w:ascii="Courier New" w:hAnsi="Courier New" w:cs="Courier New"/>
+          <w:b/>
+          <w:color w:val="000000"/>
+          <w:shd w:val="clear" w:color="auto" w:fill="FFFFFF"/>
+        </w:rPr>
+        <w:t xml:space="preserve"> = </w:t>
+      </w:r>
+      <w:proofErr w:type="spellStart"/>
+      <w:r>
+        <w:rPr>
+          <w:rFonts w:ascii="Courier New" w:hAnsi="Courier New" w:cs="Courier New"/>
+          <w:b/>
+          <w:color w:val="000000"/>
+          <w:shd w:val="clear" w:color="auto" w:fill="FFFFFF"/>
+        </w:rPr>
+        <w:t>charge_rate</w:t>
+      </w:r>
+      <w:proofErr w:type="spellEnd"/>
+      <w:r>
+        <w:rPr>
+          <w:rFonts w:ascii="Courier New" w:hAnsi="Courier New" w:cs="Courier New"/>
+          <w:b/>
+          <w:color w:val="000000"/>
+          <w:shd w:val="clear" w:color="auto" w:fill="FFFFFF"/>
+        </w:rPr>
+        <w:t>*temperature;</w:t>
       </w:r>
     </w:p>
     <w:p>
@@ -8533,7 +9152,27 @@
           <w:color w:val="000000"/>
           <w:shd w:val="clear" w:color="auto" w:fill="FFFFFF"/>
         </w:rPr>
-        <w:t xml:space="preserve">  cr2 = charge_rate**</w:t>
+        <w:t xml:space="preserve">  cr2 = </w:t>
+      </w:r>
+      <w:proofErr w:type="spellStart"/>
+      <w:r>
+        <w:rPr>
+          <w:rFonts w:ascii="Courier New" w:hAnsi="Courier New" w:cs="Courier New"/>
+          <w:b/>
+          <w:color w:val="000000"/>
+          <w:shd w:val="clear" w:color="auto" w:fill="FFFFFF"/>
+        </w:rPr>
+        <w:t>charge_rate</w:t>
+      </w:r>
+      <w:proofErr w:type="spellEnd"/>
+      <w:r>
+        <w:rPr>
+          <w:rFonts w:ascii="Courier New" w:hAnsi="Courier New" w:cs="Courier New"/>
+          <w:b/>
+          <w:color w:val="000000"/>
+          <w:shd w:val="clear" w:color="auto" w:fill="FFFFFF"/>
+        </w:rPr>
+        <w:t>**</w:t>
       </w:r>
       <w:r>
         <w:rPr>
@@ -8705,7 +9344,27 @@
           <w:color w:val="000000"/>
           <w:shd w:val="clear" w:color="auto" w:fill="FFFFFF"/>
         </w:rPr>
-        <w:t>=std_powercells;</w:t>
+        <w:t>=</w:t>
+      </w:r>
+      <w:proofErr w:type="spellStart"/>
+      <w:r>
+        <w:rPr>
+          <w:rFonts w:ascii="Courier New" w:hAnsi="Courier New" w:cs="Courier New"/>
+          <w:b/>
+          <w:color w:val="000000"/>
+          <w:shd w:val="clear" w:color="auto" w:fill="FFFFFF"/>
+        </w:rPr>
+        <w:t>std_powercells</w:t>
+      </w:r>
+      <w:proofErr w:type="spellEnd"/>
+      <w:r>
+        <w:rPr>
+          <w:rFonts w:ascii="Courier New" w:hAnsi="Courier New" w:cs="Courier New"/>
+          <w:b/>
+          <w:color w:val="000000"/>
+          <w:shd w:val="clear" w:color="auto" w:fill="FFFFFF"/>
+        </w:rPr>
+        <w:t>;</w:t>
       </w:r>
     </w:p>
     <w:p>
@@ -8745,8 +9404,49 @@
           <w:color w:val="000000"/>
           <w:shd w:val="clear" w:color="auto" w:fill="FFFFFF"/>
         </w:rPr>
-        <w:t xml:space="preserve"> cycles = charge_rate temperature cr_temp / </w:t>
-      </w:r>
+        <w:t xml:space="preserve"> cycles = </w:t>
+      </w:r>
+      <w:proofErr w:type="spellStart"/>
+      <w:r>
+        <w:rPr>
+          <w:rFonts w:ascii="Courier New" w:hAnsi="Courier New" w:cs="Courier New"/>
+          <w:b/>
+          <w:color w:val="000000"/>
+          <w:shd w:val="clear" w:color="auto" w:fill="FFFFFF"/>
+        </w:rPr>
+        <w:t>charge_rate</w:t>
+      </w:r>
+      <w:proofErr w:type="spellEnd"/>
+      <w:r>
+        <w:rPr>
+          <w:rFonts w:ascii="Courier New" w:hAnsi="Courier New" w:cs="Courier New"/>
+          <w:b/>
+          <w:color w:val="000000"/>
+          <w:shd w:val="clear" w:color="auto" w:fill="FFFFFF"/>
+        </w:rPr>
+        <w:t xml:space="preserve"> temperature </w:t>
+      </w:r>
+      <w:proofErr w:type="spellStart"/>
+      <w:r>
+        <w:rPr>
+          <w:rFonts w:ascii="Courier New" w:hAnsi="Courier New" w:cs="Courier New"/>
+          <w:b/>
+          <w:color w:val="000000"/>
+          <w:shd w:val="clear" w:color="auto" w:fill="FFFFFF"/>
+        </w:rPr>
+        <w:t>cr_temp</w:t>
+      </w:r>
+      <w:proofErr w:type="spellEnd"/>
+      <w:r>
+        <w:rPr>
+          <w:rFonts w:ascii="Courier New" w:hAnsi="Courier New" w:cs="Courier New"/>
+          <w:b/>
+          <w:color w:val="000000"/>
+          <w:shd w:val="clear" w:color="auto" w:fill="FFFFFF"/>
+        </w:rPr>
+        <w:t xml:space="preserve"> / </w:t>
+      </w:r>
+      <w:proofErr w:type="spellStart"/>
       <w:r>
         <w:rPr>
           <w:rFonts w:ascii="Courier New" w:hAnsi="Courier New" w:cs="Courier New"/>
@@ -8756,6 +9456,7 @@
         </w:rPr>
         <w:t>vif</w:t>
       </w:r>
+      <w:proofErr w:type="spellEnd"/>
       <w:r>
         <w:rPr>
           <w:rFonts w:ascii="Courier New" w:hAnsi="Courier New" w:cs="Courier New"/>
@@ -8946,8 +9647,8 @@
                       <w:szCs w:val="20"/>
                     </w:rPr>
                   </w:pPr>
-                  <w:bookmarkStart w:id="11" w:name="IDX20"/>
-                  <w:bookmarkEnd w:id="11"/>
+                  <w:bookmarkStart w:id="10" w:name="IDX20"/>
+                  <w:bookmarkEnd w:id="10"/>
                   <w:r>
                     <w:rPr>
                       <w:rFonts w:ascii="Arial" w:hAnsi="Arial" w:cs="Arial"/>
@@ -8965,12 +9666,12 @@
             </w:tr>
           </w:tbl>
           <w:p>
-            <w:bookmarkStart w:id="12" w:name="IDX21"/>
-            <w:bookmarkStart w:id="13" w:name="IDX22"/>
-            <w:bookmarkStart w:id="14" w:name="IDX23"/>
+            <w:bookmarkStart w:id="11" w:name="IDX21"/>
+            <w:bookmarkStart w:id="12" w:name="IDX22"/>
+            <w:bookmarkStart w:id="13" w:name="IDX23"/>
+            <w:bookmarkEnd w:id="11"/>
             <w:bookmarkEnd w:id="12"/>
             <w:bookmarkEnd w:id="13"/>
-            <w:bookmarkEnd w:id="14"/>
           </w:p>
           <w:tbl>
             <w:tblPr>
@@ -9255,14 +9956,25 @@
                       <w:szCs w:val="20"/>
                     </w:rPr>
                   </w:pPr>
-                  <w:r>
-                    <w:rPr>
-                      <w:b/>
-                      <w:bCs/>
-                      <w:sz w:val="20"/>
-                      <w:szCs w:val="20"/>
-                    </w:rPr>
-                    <w:t>Pr &gt; |t|</w:t>
+                  <w:proofErr w:type="spellStart"/>
+                  <w:r>
+                    <w:rPr>
+                      <w:b/>
+                      <w:bCs/>
+                      <w:sz w:val="20"/>
+                      <w:szCs w:val="20"/>
+                    </w:rPr>
+                    <w:t>Pr</w:t>
+                  </w:r>
+                  <w:proofErr w:type="spellEnd"/>
+                  <w:r>
+                    <w:rPr>
+                      <w:b/>
+                      <w:bCs/>
+                      <w:sz w:val="20"/>
+                      <w:szCs w:val="20"/>
+                    </w:rPr>
+                    <w:t> &gt; |t|</w:t>
                   </w:r>
                 </w:p>
               </w:tc>
@@ -9554,6 +10266,7 @@
                       <w:szCs w:val="20"/>
                     </w:rPr>
                   </w:pPr>
+                  <w:proofErr w:type="spellStart"/>
                   <w:r>
                     <w:rPr>
                       <w:b/>
@@ -9563,6 +10276,7 @@
                     </w:rPr>
                     <w:t>charge_rate</w:t>
                   </w:r>
+                  <w:proofErr w:type="spellEnd"/>
                 </w:p>
               </w:tc>
               <w:tc>
@@ -9988,6 +10702,7 @@
                       <w:szCs w:val="20"/>
                     </w:rPr>
                   </w:pPr>
+                  <w:proofErr w:type="spellStart"/>
                   <w:r>
                     <w:rPr>
                       <w:b/>
@@ -9997,6 +10712,7 @@
                     </w:rPr>
                     <w:t>cr_temp</w:t>
                   </w:r>
+                  <w:proofErr w:type="spellEnd"/>
                 </w:p>
               </w:tc>
               <w:tc>
@@ -10284,7 +11000,27 @@
           <w:color w:val="000000"/>
           <w:shd w:val="clear" w:color="auto" w:fill="FFFFFF"/>
         </w:rPr>
-        <w:t>=std_powercells;</w:t>
+        <w:t>=</w:t>
+      </w:r>
+      <w:proofErr w:type="spellStart"/>
+      <w:r>
+        <w:rPr>
+          <w:rFonts w:ascii="Courier New" w:hAnsi="Courier New" w:cs="Courier New"/>
+          <w:b/>
+          <w:color w:val="000000"/>
+          <w:shd w:val="clear" w:color="auto" w:fill="FFFFFF"/>
+        </w:rPr>
+        <w:t>std_powercells</w:t>
+      </w:r>
+      <w:proofErr w:type="spellEnd"/>
+      <w:r>
+        <w:rPr>
+          <w:rFonts w:ascii="Courier New" w:hAnsi="Courier New" w:cs="Courier New"/>
+          <w:b/>
+          <w:color w:val="000000"/>
+          <w:shd w:val="clear" w:color="auto" w:fill="FFFFFF"/>
+        </w:rPr>
+        <w:t>;</w:t>
       </w:r>
     </w:p>
     <w:p>
@@ -10324,7 +11060,47 @@
           <w:color w:val="000000"/>
           <w:shd w:val="clear" w:color="auto" w:fill="FFFFFF"/>
         </w:rPr>
-        <w:t xml:space="preserve"> cycles = charge_rate temperature cr_temp cr2 temp2 </w:t>
+        <w:t xml:space="preserve"> cycles = </w:t>
+      </w:r>
+      <w:proofErr w:type="spellStart"/>
+      <w:r>
+        <w:rPr>
+          <w:rFonts w:ascii="Courier New" w:hAnsi="Courier New" w:cs="Courier New"/>
+          <w:b/>
+          <w:color w:val="000000"/>
+          <w:shd w:val="clear" w:color="auto" w:fill="FFFFFF"/>
+        </w:rPr>
+        <w:t>charge_rate</w:t>
+      </w:r>
+      <w:proofErr w:type="spellEnd"/>
+      <w:r>
+        <w:rPr>
+          <w:rFonts w:ascii="Courier New" w:hAnsi="Courier New" w:cs="Courier New"/>
+          <w:b/>
+          <w:color w:val="000000"/>
+          <w:shd w:val="clear" w:color="auto" w:fill="FFFFFF"/>
+        </w:rPr>
+        <w:t xml:space="preserve"> temperature </w:t>
+      </w:r>
+      <w:proofErr w:type="spellStart"/>
+      <w:r>
+        <w:rPr>
+          <w:rFonts w:ascii="Courier New" w:hAnsi="Courier New" w:cs="Courier New"/>
+          <w:b/>
+          <w:color w:val="000000"/>
+          <w:shd w:val="clear" w:color="auto" w:fill="FFFFFF"/>
+        </w:rPr>
+        <w:t>cr_temp</w:t>
+      </w:r>
+      <w:proofErr w:type="spellEnd"/>
+      <w:r>
+        <w:rPr>
+          <w:rFonts w:ascii="Courier New" w:hAnsi="Courier New" w:cs="Courier New"/>
+          <w:b/>
+          <w:color w:val="000000"/>
+          <w:shd w:val="clear" w:color="auto" w:fill="FFFFFF"/>
+        </w:rPr>
+        <w:t xml:space="preserve"> cr2 temp2 </w:t>
       </w:r>
     </w:p>
     <w:p>
@@ -10357,6 +11133,7 @@
         </w:rPr>
         <w:t xml:space="preserve">/ </w:t>
       </w:r>
+      <w:proofErr w:type="spellStart"/>
       <w:r>
         <w:rPr>
           <w:rFonts w:ascii="Courier New" w:hAnsi="Courier New" w:cs="Courier New"/>
@@ -10366,6 +11143,7 @@
         </w:rPr>
         <w:t>vif</w:t>
       </w:r>
+      <w:proofErr w:type="spellEnd"/>
       <w:r>
         <w:rPr>
           <w:rFonts w:ascii="Courier New" w:hAnsi="Courier New" w:cs="Courier New"/>
@@ -10395,7 +11173,27 @@
           <w:color w:val="000000"/>
           <w:shd w:val="clear" w:color="auto" w:fill="FFFFFF"/>
         </w:rPr>
-        <w:t xml:space="preserve">  highercheck: </w:t>
+        <w:t xml:space="preserve">  </w:t>
+      </w:r>
+      <w:proofErr w:type="spellStart"/>
+      <w:r>
+        <w:rPr>
+          <w:rFonts w:ascii="Courier New" w:hAnsi="Courier New" w:cs="Courier New"/>
+          <w:b/>
+          <w:color w:val="000000"/>
+          <w:shd w:val="clear" w:color="auto" w:fill="FFFFFF"/>
+        </w:rPr>
+        <w:t>highercheck</w:t>
+      </w:r>
+      <w:proofErr w:type="spellEnd"/>
+      <w:r>
+        <w:rPr>
+          <w:rFonts w:ascii="Courier New" w:hAnsi="Courier New" w:cs="Courier New"/>
+          <w:b/>
+          <w:color w:val="000000"/>
+          <w:shd w:val="clear" w:color="auto" w:fill="FFFFFF"/>
+        </w:rPr>
+        <w:t xml:space="preserve">: </w:t>
       </w:r>
       <w:r>
         <w:rPr>
@@ -10413,7 +11211,27 @@
           <w:color w:val="000000"/>
           <w:shd w:val="clear" w:color="auto" w:fill="FFFFFF"/>
         </w:rPr>
-        <w:t xml:space="preserve"> cr_temp=cr2=temp2=</w:t>
+        <w:t xml:space="preserve"> </w:t>
+      </w:r>
+      <w:proofErr w:type="spellStart"/>
+      <w:r>
+        <w:rPr>
+          <w:rFonts w:ascii="Courier New" w:hAnsi="Courier New" w:cs="Courier New"/>
+          <w:b/>
+          <w:color w:val="000000"/>
+          <w:shd w:val="clear" w:color="auto" w:fill="FFFFFF"/>
+        </w:rPr>
+        <w:t>cr_temp</w:t>
+      </w:r>
+      <w:proofErr w:type="spellEnd"/>
+      <w:r>
+        <w:rPr>
+          <w:rFonts w:ascii="Courier New" w:hAnsi="Courier New" w:cs="Courier New"/>
+          <w:b/>
+          <w:color w:val="000000"/>
+          <w:shd w:val="clear" w:color="auto" w:fill="FFFFFF"/>
+        </w:rPr>
+        <w:t>=cr2=temp2=</w:t>
       </w:r>
       <w:r>
         <w:rPr>
@@ -10680,8 +11498,8 @@
                       <w:szCs w:val="20"/>
                     </w:rPr>
                   </w:pPr>
-                  <w:bookmarkStart w:id="15" w:name="IDX29"/>
-                  <w:bookmarkEnd w:id="15"/>
+                  <w:bookmarkStart w:id="14" w:name="IDX29"/>
+                  <w:bookmarkEnd w:id="14"/>
                   <w:r>
                     <w:rPr>
                       <w:b/>
@@ -10906,14 +11724,25 @@
                       <w:szCs w:val="20"/>
                     </w:rPr>
                   </w:pPr>
-                  <w:r>
-                    <w:rPr>
-                      <w:b/>
-                      <w:bCs/>
-                      <w:sz w:val="20"/>
-                      <w:szCs w:val="20"/>
-                    </w:rPr>
-                    <w:t>Pr &gt; |t|</w:t>
+                  <w:proofErr w:type="spellStart"/>
+                  <w:r>
+                    <w:rPr>
+                      <w:b/>
+                      <w:bCs/>
+                      <w:sz w:val="20"/>
+                      <w:szCs w:val="20"/>
+                    </w:rPr>
+                    <w:t>Pr</w:t>
+                  </w:r>
+                  <w:proofErr w:type="spellEnd"/>
+                  <w:r>
+                    <w:rPr>
+                      <w:b/>
+                      <w:bCs/>
+                      <w:sz w:val="20"/>
+                      <w:szCs w:val="20"/>
+                    </w:rPr>
+                    <w:t> &gt; |t|</w:t>
                   </w:r>
                 </w:p>
               </w:tc>
@@ -11205,6 +12034,7 @@
                       <w:szCs w:val="20"/>
                     </w:rPr>
                   </w:pPr>
+                  <w:proofErr w:type="spellStart"/>
                   <w:r>
                     <w:rPr>
                       <w:b/>
@@ -11214,6 +12044,7 @@
                     </w:rPr>
                     <w:t>charge_rate</w:t>
                   </w:r>
+                  <w:proofErr w:type="spellEnd"/>
                 </w:p>
               </w:tc>
               <w:tc>
@@ -11639,6 +12470,7 @@
                       <w:szCs w:val="20"/>
                     </w:rPr>
                   </w:pPr>
+                  <w:proofErr w:type="spellStart"/>
                   <w:r>
                     <w:rPr>
                       <w:b/>
@@ -11648,6 +12480,7 @@
                     </w:rPr>
                     <w:t>cr_temp</w:t>
                   </w:r>
+                  <w:proofErr w:type="spellEnd"/>
                 </w:p>
               </w:tc>
               <w:tc>
@@ -12354,7 +13187,27 @@
                       <w:sz w:val="20"/>
                       <w:szCs w:val="20"/>
                     </w:rPr>
-                    <w:t>Test highercheck Results for Dependent Variable cycles</w:t>
+                    <w:t xml:space="preserve">Test </w:t>
+                  </w:r>
+                  <w:proofErr w:type="spellStart"/>
+                  <w:r>
+                    <w:rPr>
+                      <w:b/>
+                      <w:bCs/>
+                      <w:sz w:val="20"/>
+                      <w:szCs w:val="20"/>
+                    </w:rPr>
+                    <w:t>highercheck</w:t>
+                  </w:r>
+                  <w:proofErr w:type="spellEnd"/>
+                  <w:r>
+                    <w:rPr>
+                      <w:b/>
+                      <w:bCs/>
+                      <w:sz w:val="20"/>
+                      <w:szCs w:val="20"/>
+                    </w:rPr>
+                    <w:t xml:space="preserve"> Results for Dependent Variable cycles</w:t>
                   </w:r>
                 </w:p>
               </w:tc>
@@ -12528,14 +13381,25 @@
                       <w:szCs w:val="20"/>
                     </w:rPr>
                   </w:pPr>
-                  <w:r>
-                    <w:rPr>
-                      <w:b/>
-                      <w:bCs/>
-                      <w:sz w:val="20"/>
-                      <w:szCs w:val="20"/>
-                    </w:rPr>
-                    <w:t>Pr &gt; F</w:t>
+                  <w:proofErr w:type="spellStart"/>
+                  <w:r>
+                    <w:rPr>
+                      <w:b/>
+                      <w:bCs/>
+                      <w:sz w:val="20"/>
+                      <w:szCs w:val="20"/>
+                    </w:rPr>
+                    <w:t>Pr</w:t>
+                  </w:r>
+                  <w:proofErr w:type="spellEnd"/>
+                  <w:r>
+                    <w:rPr>
+                      <w:b/>
+                      <w:bCs/>
+                      <w:sz w:val="20"/>
+                      <w:szCs w:val="20"/>
+                    </w:rPr>
+                    <w:t> &gt; F</w:t>
                   </w:r>
                 </w:p>
               </w:tc>
@@ -14009,7 +14873,27 @@
           <w:color w:val="000000"/>
           <w:shd w:val="clear" w:color="auto" w:fill="FFFFFF"/>
         </w:rPr>
-        <w:t>=pred;</w:t>
+        <w:t>=</w:t>
+      </w:r>
+      <w:proofErr w:type="spellStart"/>
+      <w:r>
+        <w:rPr>
+          <w:rFonts w:ascii="Courier New" w:hAnsi="Courier New" w:cs="Courier New"/>
+          <w:b/>
+          <w:color w:val="000000"/>
+          <w:shd w:val="clear" w:color="auto" w:fill="FFFFFF"/>
+        </w:rPr>
+        <w:t>pred</w:t>
+      </w:r>
+      <w:proofErr w:type="spellEnd"/>
+      <w:r>
+        <w:rPr>
+          <w:rFonts w:ascii="Courier New" w:hAnsi="Courier New" w:cs="Courier New"/>
+          <w:b/>
+          <w:color w:val="000000"/>
+          <w:shd w:val="clear" w:color="auto" w:fill="FFFFFF"/>
+        </w:rPr>
+        <w:t>;</w:t>
       </w:r>
     </w:p>
     <w:p>
@@ -14102,8 +14986,8 @@
                       <w:szCs w:val="20"/>
                     </w:rPr>
                   </w:pPr>
-                  <w:bookmarkStart w:id="16" w:name="IDX33"/>
-                  <w:bookmarkEnd w:id="16"/>
+                  <w:bookmarkStart w:id="15" w:name="IDX33"/>
+                  <w:bookmarkEnd w:id="15"/>
                   <w:r>
                     <w:rPr>
                       <w:rFonts w:ascii="Arial" w:hAnsi="Arial" w:cs="Arial"/>
@@ -14121,8 +15005,8 @@
             </w:tr>
           </w:tbl>
           <w:p>
-            <w:bookmarkStart w:id="17" w:name="IDX36"/>
-            <w:bookmarkEnd w:id="17"/>
+            <w:bookmarkStart w:id="16" w:name="IDX36"/>
+            <w:bookmarkEnd w:id="16"/>
           </w:p>
           <w:tbl>
             <w:tblPr>
@@ -14376,12 +15260,21 @@
                       <w:bCs/>
                     </w:rPr>
                   </w:pPr>
-                  <w:r>
-                    <w:rPr>
-                      <w:b/>
-                      <w:bCs/>
-                    </w:rPr>
-                    <w:t>Pr &gt; |t|</w:t>
+                  <w:proofErr w:type="spellStart"/>
+                  <w:r>
+                    <w:rPr>
+                      <w:b/>
+                      <w:bCs/>
+                    </w:rPr>
+                    <w:t>Pr</w:t>
+                  </w:r>
+                  <w:proofErr w:type="spellEnd"/>
+                  <w:r>
+                    <w:rPr>
+                      <w:b/>
+                      <w:bCs/>
+                    </w:rPr>
+                    <w:t> &gt; |t|</w:t>
                   </w:r>
                 </w:p>
               </w:tc>
@@ -15348,12 +16241,21 @@
                       <w:bCs/>
                     </w:rPr>
                   </w:pPr>
-                  <w:r>
-                    <w:rPr>
-                      <w:b/>
-                      <w:bCs/>
-                    </w:rPr>
-                    <w:t>Pr &gt; |t|</w:t>
+                  <w:proofErr w:type="spellStart"/>
+                  <w:r>
+                    <w:rPr>
+                      <w:b/>
+                      <w:bCs/>
+                    </w:rPr>
+                    <w:t>Pr</w:t>
+                  </w:r>
+                  <w:proofErr w:type="spellEnd"/>
+                  <w:r>
+                    <w:rPr>
+                      <w:b/>
+                      <w:bCs/>
+                    </w:rPr>
+                    <w:t> &gt; |t|</w:t>
                   </w:r>
                 </w:p>
               </w:tc>
@@ -15763,7 +16665,27 @@
           <w:color w:val="000000"/>
           <w:shd w:val="clear" w:color="auto" w:fill="FFFFFF"/>
         </w:rPr>
-        <w:t xml:space="preserve">=sort_ins; </w:t>
+        <w:t>=</w:t>
+      </w:r>
+      <w:proofErr w:type="spellStart"/>
+      <w:r>
+        <w:rPr>
+          <w:rFonts w:ascii="Courier New" w:hAnsi="Courier New" w:cs="Courier New"/>
+          <w:b/>
+          <w:color w:val="000000"/>
+          <w:shd w:val="clear" w:color="auto" w:fill="FFFFFF"/>
+        </w:rPr>
+        <w:t>sort_ins</w:t>
+      </w:r>
+      <w:proofErr w:type="spellEnd"/>
+      <w:r>
+        <w:rPr>
+          <w:rFonts w:ascii="Courier New" w:hAnsi="Courier New" w:cs="Courier New"/>
+          <w:b/>
+          <w:color w:val="000000"/>
+          <w:shd w:val="clear" w:color="auto" w:fill="FFFFFF"/>
+        </w:rPr>
+        <w:t xml:space="preserve">; </w:t>
       </w:r>
       <w:r>
         <w:rPr>
@@ -15850,7 +16772,27 @@
           <w:color w:val="000000"/>
           <w:shd w:val="clear" w:color="auto" w:fill="FFFFFF"/>
         </w:rPr>
-        <w:t>=sort_ins;</w:t>
+        <w:t>=</w:t>
+      </w:r>
+      <w:proofErr w:type="spellStart"/>
+      <w:r>
+        <w:rPr>
+          <w:rFonts w:ascii="Courier New" w:hAnsi="Courier New" w:cs="Courier New"/>
+          <w:b/>
+          <w:color w:val="000000"/>
+          <w:shd w:val="clear" w:color="auto" w:fill="FFFFFF"/>
+        </w:rPr>
+        <w:t>sort_ins</w:t>
+      </w:r>
+      <w:proofErr w:type="spellEnd"/>
+      <w:r>
+        <w:rPr>
+          <w:rFonts w:ascii="Courier New" w:hAnsi="Courier New" w:cs="Courier New"/>
+          <w:b/>
+          <w:color w:val="000000"/>
+          <w:shd w:val="clear" w:color="auto" w:fill="FFFFFF"/>
+        </w:rPr>
+        <w:t>;</w:t>
       </w:r>
     </w:p>
     <w:p>
@@ -15914,6 +16856,7 @@
         </w:rPr>
         <w:t xml:space="preserve">    </w:t>
       </w:r>
+      <w:proofErr w:type="spellStart"/>
       <w:r>
         <w:rPr>
           <w:rFonts w:ascii="Courier New" w:hAnsi="Courier New" w:cs="Courier New"/>
@@ -15923,6 +16866,7 @@
         </w:rPr>
         <w:t>boxstyle</w:t>
       </w:r>
+      <w:proofErr w:type="spellEnd"/>
       <w:r>
         <w:rPr>
           <w:rFonts w:ascii="Courier New" w:hAnsi="Courier New" w:cs="Courier New"/>
@@ -15932,6 +16876,7 @@
         </w:rPr>
         <w:t xml:space="preserve">=schematic </w:t>
       </w:r>
+      <w:proofErr w:type="spellStart"/>
       <w:r>
         <w:rPr>
           <w:rFonts w:ascii="Courier New" w:hAnsi="Courier New" w:cs="Courier New"/>
@@ -15941,6 +16886,7 @@
         </w:rPr>
         <w:t>boxwidth</w:t>
       </w:r>
+      <w:proofErr w:type="spellEnd"/>
       <w:r>
         <w:rPr>
           <w:rFonts w:ascii="Courier New" w:hAnsi="Courier New" w:cs="Courier New"/>
@@ -15969,6 +16915,7 @@
         </w:rPr>
         <w:t xml:space="preserve"> </w:t>
       </w:r>
+      <w:proofErr w:type="spellStart"/>
       <w:r>
         <w:rPr>
           <w:rFonts w:ascii="Courier New" w:hAnsi="Courier New" w:cs="Courier New"/>
@@ -15978,6 +16925,7 @@
         </w:rPr>
         <w:t>haxis</w:t>
       </w:r>
+      <w:proofErr w:type="spellEnd"/>
       <w:r>
         <w:rPr>
           <w:rFonts w:ascii="Courier New" w:hAnsi="Courier New" w:cs="Courier New"/>
@@ -16009,6 +16957,7 @@
         </w:rPr>
         <w:t xml:space="preserve">    </w:t>
       </w:r>
+      <w:proofErr w:type="spellStart"/>
       <w:r>
         <w:rPr>
           <w:rFonts w:ascii="Courier New" w:hAnsi="Courier New" w:cs="Courier New"/>
@@ -16018,6 +16967,7 @@
         </w:rPr>
         <w:t>cboxfill</w:t>
       </w:r>
+      <w:proofErr w:type="spellEnd"/>
       <w:r>
         <w:rPr>
           <w:rFonts w:ascii="Courier New" w:hAnsi="Courier New" w:cs="Courier New"/>
@@ -16027,6 +16977,7 @@
         </w:rPr>
         <w:t xml:space="preserve">=yellow </w:t>
       </w:r>
+      <w:proofErr w:type="spellStart"/>
       <w:r>
         <w:rPr>
           <w:rFonts w:ascii="Courier New" w:hAnsi="Courier New" w:cs="Courier New"/>
@@ -16036,6 +16987,7 @@
         </w:rPr>
         <w:t>cboxes</w:t>
       </w:r>
+      <w:proofErr w:type="spellEnd"/>
       <w:r>
         <w:rPr>
           <w:rFonts w:ascii="Courier New" w:hAnsi="Courier New" w:cs="Courier New"/>
@@ -16580,8 +17532,8 @@
                   <w:r>
                     <w:br w:type="page"/>
                   </w:r>
-                  <w:bookmarkStart w:id="18" w:name="IDX48"/>
-                  <w:bookmarkEnd w:id="18"/>
+                  <w:bookmarkStart w:id="17" w:name="IDX48"/>
+                  <w:bookmarkEnd w:id="17"/>
                   <w:r>
                     <w:rPr>
                       <w:rFonts w:ascii="Arial" w:hAnsi="Arial" w:cs="Arial"/>
@@ -16599,8 +17551,8 @@
             </w:tr>
           </w:tbl>
           <w:p>
-            <w:bookmarkStart w:id="19" w:name="IDX51"/>
-            <w:bookmarkEnd w:id="19"/>
+            <w:bookmarkStart w:id="18" w:name="IDX51"/>
+            <w:bookmarkEnd w:id="18"/>
           </w:p>
           <w:tbl>
             <w:tblPr>
@@ -16854,12 +17806,21 @@
                       <w:bCs/>
                     </w:rPr>
                   </w:pPr>
-                  <w:r>
-                    <w:rPr>
-                      <w:b/>
-                      <w:bCs/>
-                    </w:rPr>
-                    <w:t>Pr &gt; |t|</w:t>
+                  <w:proofErr w:type="spellStart"/>
+                  <w:r>
+                    <w:rPr>
+                      <w:b/>
+                      <w:bCs/>
+                    </w:rPr>
+                    <w:t>Pr</w:t>
+                  </w:r>
+                  <w:proofErr w:type="spellEnd"/>
+                  <w:r>
+                    <w:rPr>
+                      <w:b/>
+                      <w:bCs/>
+                    </w:rPr>
+                    <w:t> &gt; |t|</w:t>
                   </w:r>
                 </w:p>
               </w:tc>
@@ -17712,6 +18673,7 @@
         </w:rPr>
         <w:t xml:space="preserve"> </w:t>
       </w:r>
+      <w:proofErr w:type="spellStart"/>
       <w:r>
         <w:rPr>
           <w:rFonts w:ascii="Courier New" w:hAnsi="Courier New" w:cs="Courier New"/>
@@ -17722,6 +18684,7 @@
         </w:rPr>
         <w:t>sgplot</w:t>
       </w:r>
+      <w:proofErr w:type="spellEnd"/>
       <w:r>
         <w:rPr>
           <w:rFonts w:ascii="Courier New" w:hAnsi="Courier New" w:cs="Courier New"/>
@@ -17847,6 +18810,7 @@
         </w:rPr>
         <w:t xml:space="preserve">    </w:t>
       </w:r>
+      <w:proofErr w:type="spellStart"/>
       <w:r>
         <w:rPr>
           <w:rFonts w:ascii="Courier New" w:hAnsi="Courier New" w:cs="Courier New"/>
@@ -17856,6 +18820,7 @@
         </w:rPr>
         <w:t>markerchar</w:t>
       </w:r>
+      <w:proofErr w:type="spellEnd"/>
       <w:r>
         <w:rPr>
           <w:rFonts w:ascii="Courier New" w:hAnsi="Courier New" w:cs="Courier New"/>
@@ -17865,6 +18830,7 @@
         </w:rPr>
         <w:t xml:space="preserve">=type </w:t>
       </w:r>
+      <w:proofErr w:type="spellStart"/>
       <w:r>
         <w:rPr>
           <w:rFonts w:ascii="Courier New" w:hAnsi="Courier New" w:cs="Courier New"/>
@@ -17874,6 +18840,7 @@
         </w:rPr>
         <w:t>markercharattrs</w:t>
       </w:r>
+      <w:proofErr w:type="spellEnd"/>
       <w:r>
         <w:rPr>
           <w:rFonts w:ascii="Courier New" w:hAnsi="Courier New" w:cs="Courier New"/>
@@ -17996,6 +18963,7 @@
         </w:rPr>
         <w:t xml:space="preserve">=pred0 / </w:t>
       </w:r>
+      <w:proofErr w:type="spellStart"/>
       <w:r>
         <w:rPr>
           <w:rFonts w:ascii="Courier New" w:hAnsi="Courier New" w:cs="Courier New"/>
@@ -18005,6 +18973,7 @@
         </w:rPr>
         <w:t>lineattrs</w:t>
       </w:r>
+      <w:proofErr w:type="spellEnd"/>
       <w:r>
         <w:rPr>
           <w:rFonts w:ascii="Courier New" w:hAnsi="Courier New" w:cs="Courier New"/>
@@ -18126,6 +19095,7 @@
         </w:rPr>
         <w:t xml:space="preserve">=pred1 / </w:t>
       </w:r>
+      <w:proofErr w:type="spellStart"/>
       <w:r>
         <w:rPr>
           <w:rFonts w:ascii="Courier New" w:hAnsi="Courier New" w:cs="Courier New"/>
@@ -18135,6 +19105,7 @@
         </w:rPr>
         <w:t>lineattrs</w:t>
       </w:r>
+      <w:proofErr w:type="spellEnd"/>
       <w:r>
         <w:rPr>
           <w:rFonts w:ascii="Courier New" w:hAnsi="Courier New" w:cs="Courier New"/>
@@ -18422,7 +19393,27 @@
           <w:color w:val="000000"/>
           <w:shd w:val="clear" w:color="auto" w:fill="FFFFFF"/>
         </w:rPr>
-        <w:t xml:space="preserve">  size_type = size*type;</w:t>
+        <w:t xml:space="preserve">  </w:t>
+      </w:r>
+      <w:proofErr w:type="spellStart"/>
+      <w:r>
+        <w:rPr>
+          <w:rFonts w:ascii="Courier New" w:hAnsi="Courier New" w:cs="Courier New"/>
+          <w:b/>
+          <w:color w:val="000000"/>
+          <w:shd w:val="clear" w:color="auto" w:fill="FFFFFF"/>
+        </w:rPr>
+        <w:t>size_type</w:t>
+      </w:r>
+      <w:proofErr w:type="spellEnd"/>
+      <w:r>
+        <w:rPr>
+          <w:rFonts w:ascii="Courier New" w:hAnsi="Courier New" w:cs="Courier New"/>
+          <w:b/>
+          <w:color w:val="000000"/>
+          <w:shd w:val="clear" w:color="auto" w:fill="FFFFFF"/>
+        </w:rPr>
+        <w:t xml:space="preserve"> = size*type;</w:t>
       </w:r>
     </w:p>
     <w:p>
@@ -18531,7 +19522,27 @@
           <w:color w:val="000000"/>
           <w:shd w:val="clear" w:color="auto" w:fill="FFFFFF"/>
         </w:rPr>
-        <w:t xml:space="preserve"> months = size type size_type;</w:t>
+        <w:t xml:space="preserve"> months = size type </w:t>
+      </w:r>
+      <w:proofErr w:type="spellStart"/>
+      <w:r>
+        <w:rPr>
+          <w:rFonts w:ascii="Courier New" w:hAnsi="Courier New" w:cs="Courier New"/>
+          <w:b/>
+          <w:color w:val="000000"/>
+          <w:shd w:val="clear" w:color="auto" w:fill="FFFFFF"/>
+        </w:rPr>
+        <w:t>size_type</w:t>
+      </w:r>
+      <w:proofErr w:type="spellEnd"/>
+      <w:r>
+        <w:rPr>
+          <w:rFonts w:ascii="Courier New" w:hAnsi="Courier New" w:cs="Courier New"/>
+          <w:b/>
+          <w:color w:val="000000"/>
+          <w:shd w:val="clear" w:color="auto" w:fill="FFFFFF"/>
+        </w:rPr>
+        <w:t>;</w:t>
       </w:r>
     </w:p>
     <w:p>
@@ -18683,10 +19694,10 @@
                       <w:szCs w:val="20"/>
                     </w:rPr>
                   </w:pPr>
-                  <w:bookmarkStart w:id="20" w:name="IDX63"/>
-                  <w:bookmarkStart w:id="21" w:name="IDX64"/>
+                  <w:bookmarkStart w:id="19" w:name="IDX63"/>
+                  <w:bookmarkStart w:id="20" w:name="IDX64"/>
+                  <w:bookmarkEnd w:id="19"/>
                   <w:bookmarkEnd w:id="20"/>
-                  <w:bookmarkEnd w:id="21"/>
                   <w:r>
                     <w:rPr>
                       <w:rFonts w:ascii="Arial" w:hAnsi="Arial" w:cs="Arial"/>
@@ -18967,12 +19978,21 @@
                       <w:bCs/>
                     </w:rPr>
                   </w:pPr>
-                  <w:r>
-                    <w:rPr>
-                      <w:b/>
-                      <w:bCs/>
-                    </w:rPr>
-                    <w:t>Pr &gt; |t|</w:t>
+                  <w:proofErr w:type="spellStart"/>
+                  <w:r>
+                    <w:rPr>
+                      <w:b/>
+                      <w:bCs/>
+                    </w:rPr>
+                    <w:t>Pr</w:t>
+                  </w:r>
+                  <w:proofErr w:type="spellEnd"/>
+                  <w:r>
+                    <w:rPr>
+                      <w:b/>
+                      <w:bCs/>
+                    </w:rPr>
+                    <w:t> &gt; |t|</w:t>
                   </w:r>
                 </w:p>
               </w:tc>
@@ -19444,6 +20464,7 @@
                       <w:bCs/>
                     </w:rPr>
                   </w:pPr>
+                  <w:proofErr w:type="spellStart"/>
                   <w:r>
                     <w:rPr>
                       <w:b/>
@@ -19451,6 +20472,7 @@
                     </w:rPr>
                     <w:t>size_type</w:t>
                   </w:r>
+                  <w:proofErr w:type="spellEnd"/>
                 </w:p>
               </w:tc>
               <w:tc>
@@ -19927,6 +20949,7 @@
         </w:rPr>
         <w:t xml:space="preserve"> </w:t>
       </w:r>
+      <w:proofErr w:type="spellStart"/>
       <w:r>
         <w:rPr>
           <w:rFonts w:ascii="Courier New" w:hAnsi="Courier New" w:cs="Courier New"/>
@@ -19937,6 +20960,7 @@
         </w:rPr>
         <w:t>sgplot</w:t>
       </w:r>
+      <w:proofErr w:type="spellEnd"/>
       <w:r>
         <w:rPr>
           <w:rFonts w:ascii="Courier New" w:hAnsi="Courier New" w:cs="Courier New"/>
@@ -20062,6 +21086,7 @@
         </w:rPr>
         <w:t xml:space="preserve">    </w:t>
       </w:r>
+      <w:proofErr w:type="spellStart"/>
       <w:r>
         <w:rPr>
           <w:rFonts w:ascii="Courier New" w:hAnsi="Courier New" w:cs="Courier New"/>
@@ -20071,6 +21096,7 @@
         </w:rPr>
         <w:t>markerchar</w:t>
       </w:r>
+      <w:proofErr w:type="spellEnd"/>
       <w:r>
         <w:rPr>
           <w:rFonts w:ascii="Courier New" w:hAnsi="Courier New" w:cs="Courier New"/>
@@ -20080,6 +21106,7 @@
         </w:rPr>
         <w:t xml:space="preserve">=type </w:t>
       </w:r>
+      <w:proofErr w:type="spellStart"/>
       <w:r>
         <w:rPr>
           <w:rFonts w:ascii="Courier New" w:hAnsi="Courier New" w:cs="Courier New"/>
@@ -20089,6 +21116,7 @@
         </w:rPr>
         <w:t>markercharattrs</w:t>
       </w:r>
+      <w:proofErr w:type="spellEnd"/>
       <w:r>
         <w:rPr>
           <w:rFonts w:ascii="Courier New" w:hAnsi="Courier New" w:cs="Courier New"/>
@@ -20211,6 +21239,7 @@
         </w:rPr>
         <w:t xml:space="preserve">=pred0 / </w:t>
       </w:r>
+      <w:proofErr w:type="spellStart"/>
       <w:r>
         <w:rPr>
           <w:rFonts w:ascii="Courier New" w:hAnsi="Courier New" w:cs="Courier New"/>
@@ -20220,6 +21249,7 @@
         </w:rPr>
         <w:t>lineattrs</w:t>
       </w:r>
+      <w:proofErr w:type="spellEnd"/>
       <w:r>
         <w:rPr>
           <w:rFonts w:ascii="Courier New" w:hAnsi="Courier New" w:cs="Courier New"/>
@@ -20341,6 +21371,7 @@
         </w:rPr>
         <w:t xml:space="preserve">=pred1 / </w:t>
       </w:r>
+      <w:proofErr w:type="spellStart"/>
       <w:r>
         <w:rPr>
           <w:rFonts w:ascii="Courier New" w:hAnsi="Courier New" w:cs="Courier New"/>
@@ -20350,6 +21381,7 @@
         </w:rPr>
         <w:t>lineattrs</w:t>
       </w:r>
+      <w:proofErr w:type="spellEnd"/>
       <w:r>
         <w:rPr>
           <w:rFonts w:ascii="Courier New" w:hAnsi="Courier New" w:cs="Courier New"/>
@@ -20489,7 +21521,7 @@
 </file>
 
 <file path=word/endnotes.xml><?xml version="1.0" encoding="utf-8"?>
-<w:endnotes xmlns:wpc="http://schemas.microsoft.com/office/word/2010/wordprocessingCanvas" xmlns:cx="http://schemas.microsoft.com/office/drawing/2014/chartex" xmlns:cx1="http://schemas.microsoft.com/office/drawing/2015/9/8/chartex" xmlns:cx2="http://schemas.microsoft.com/office/drawing/2015/10/21/chartex" xmlns:cx3="http://schemas.microsoft.com/office/drawing/2016/5/9/chartex" xmlns:cx4="http://schemas.microsoft.com/office/drawing/2016/5/10/chartex" xmlns:cx5="http://schemas.microsoft.com/office/drawing/2016/5/11/chartex" xmlns:cx6="http://schemas.microsoft.com/office/drawing/2016/5/12/chartex" xmlns:cx7="http://schemas.microsoft.com/office/drawing/2016/5/13/chartex" xmlns:cx8="http://schemas.microsoft.com/office/drawing/2016/5/14/chartex" xmlns:mc="http://schemas.openxmlformats.org/markup-compatibility/2006" xmlns:aink="http://schemas.microsoft.com/office/drawing/2016/ink" xmlns:am3d="http://schemas.microsoft.com/office/drawing/2017/model3d" xmlns:o="urn:schemas-microsoft-com:office:office" xmlns:r="http://schemas.openxmlformats.org/officeDocument/2006/relationships" xmlns:m="http://schemas.openxmlformats.org/officeDocument/2006/math" xmlns:v="urn:schemas-microsoft-com:vml" xmlns:wp14="http://schemas.microsoft.com/office/word/2010/wordprocessingDrawing" xmlns:wp="http://schemas.openxmlformats.org/drawingml/2006/wordprocessingDrawing" xmlns:w10="urn:schemas-microsoft-com:office:word" xmlns:w="http://schemas.openxmlformats.org/wordprocessingml/2006/main" xmlns:w14="http://schemas.microsoft.com/office/word/2010/wordml" xmlns:w15="http://schemas.microsoft.com/office/word/2012/wordml" xmlns:w16cid="http://schemas.microsoft.com/office/word/2016/wordml/cid" xmlns:w16se="http://schemas.microsoft.com/office/word/2015/wordml/symex" xmlns:wpg="http://schemas.microsoft.com/office/word/2010/wordprocessingGroup" xmlns:wpi="http://schemas.microsoft.com/office/word/2010/wordprocessingInk" xmlns:wne="http://schemas.microsoft.com/office/word/2006/wordml" xmlns:wps="http://schemas.microsoft.com/office/word/2010/wordprocessingShape" mc:Ignorable="w14 w15 w16se w16cid wp14">
+<w:endnotes xmlns:wpc="http://schemas.microsoft.com/office/word/2010/wordprocessingCanvas" xmlns:cx="http://schemas.microsoft.com/office/drawing/2014/chartex" xmlns:cx1="http://schemas.microsoft.com/office/drawing/2015/9/8/chartex" xmlns:cx2="http://schemas.microsoft.com/office/drawing/2015/10/21/chartex" xmlns:cx3="http://schemas.microsoft.com/office/drawing/2016/5/9/chartex" xmlns:cx4="http://schemas.microsoft.com/office/drawing/2016/5/10/chartex" xmlns:cx5="http://schemas.microsoft.com/office/drawing/2016/5/11/chartex" xmlns:cx6="http://schemas.microsoft.com/office/drawing/2016/5/12/chartex" xmlns:cx7="http://schemas.microsoft.com/office/drawing/2016/5/13/chartex" xmlns:cx8="http://schemas.microsoft.com/office/drawing/2016/5/14/chartex" xmlns:mc="http://schemas.openxmlformats.org/markup-compatibility/2006" xmlns:aink="http://schemas.microsoft.com/office/drawing/2016/ink" xmlns:am3d="http://schemas.microsoft.com/office/drawing/2017/model3d" xmlns:o="urn:schemas-microsoft-com:office:office" xmlns:r="http://schemas.openxmlformats.org/officeDocument/2006/relationships" xmlns:m="http://schemas.openxmlformats.org/officeDocument/2006/math" xmlns:v="urn:schemas-microsoft-com:vml" xmlns:wp14="http://schemas.microsoft.com/office/word/2010/wordprocessingDrawing" xmlns:wp="http://schemas.openxmlformats.org/drawingml/2006/wordprocessingDrawing" xmlns:w10="urn:schemas-microsoft-com:office:word" xmlns:w="http://schemas.openxmlformats.org/wordprocessingml/2006/main" xmlns:w14="http://schemas.microsoft.com/office/word/2010/wordml" xmlns:w15="http://schemas.microsoft.com/office/word/2012/wordml" xmlns:w16cex="http://schemas.microsoft.com/office/word/2018/wordml/cex" xmlns:w16cid="http://schemas.microsoft.com/office/word/2016/wordml/cid" xmlns:w16="http://schemas.microsoft.com/office/word/2018/wordml" xmlns:w16se="http://schemas.microsoft.com/office/word/2015/wordml/symex" xmlns:wpg="http://schemas.microsoft.com/office/word/2010/wordprocessingGroup" xmlns:wpi="http://schemas.microsoft.com/office/word/2010/wordprocessingInk" xmlns:wne="http://schemas.microsoft.com/office/word/2006/wordml" xmlns:wps="http://schemas.microsoft.com/office/word/2010/wordprocessingShape" mc:Ignorable="w14 w15 w16se w16cid w16 w16cex wp14">
   <w:endnote w:type="separator" w:id="-1">
     <w:p>
       <w:r>
@@ -20508,7 +21540,7 @@
 </file>
 
 <file path=word/footer1.xml><?xml version="1.0" encoding="utf-8"?>
-<w:ftr xmlns:wpc="http://schemas.microsoft.com/office/word/2010/wordprocessingCanvas" xmlns:cx="http://schemas.microsoft.com/office/drawing/2014/chartex" xmlns:cx1="http://schemas.microsoft.com/office/drawing/2015/9/8/chartex" xmlns:cx2="http://schemas.microsoft.com/office/drawing/2015/10/21/chartex" xmlns:cx3="http://schemas.microsoft.com/office/drawing/2016/5/9/chartex" xmlns:cx4="http://schemas.microsoft.com/office/drawing/2016/5/10/chartex" xmlns:cx5="http://schemas.microsoft.com/office/drawing/2016/5/11/chartex" xmlns:cx6="http://schemas.microsoft.com/office/drawing/2016/5/12/chartex" xmlns:cx7="http://schemas.microsoft.com/office/drawing/2016/5/13/chartex" xmlns:cx8="http://schemas.microsoft.com/office/drawing/2016/5/14/chartex" xmlns:mc="http://schemas.openxmlformats.org/markup-compatibility/2006" xmlns:aink="http://schemas.microsoft.com/office/drawing/2016/ink" xmlns:am3d="http://schemas.microsoft.com/office/drawing/2017/model3d" xmlns:o="urn:schemas-microsoft-com:office:office" xmlns:r="http://schemas.openxmlformats.org/officeDocument/2006/relationships" xmlns:m="http://schemas.openxmlformats.org/officeDocument/2006/math" xmlns:v="urn:schemas-microsoft-com:vml" xmlns:wp14="http://schemas.microsoft.com/office/word/2010/wordprocessingDrawing" xmlns:wp="http://schemas.openxmlformats.org/drawingml/2006/wordprocessingDrawing" xmlns:w10="urn:schemas-microsoft-com:office:word" xmlns:w="http://schemas.openxmlformats.org/wordprocessingml/2006/main" xmlns:w14="http://schemas.microsoft.com/office/word/2010/wordml" xmlns:w15="http://schemas.microsoft.com/office/word/2012/wordml" xmlns:w16cid="http://schemas.microsoft.com/office/word/2016/wordml/cid" xmlns:w16se="http://schemas.microsoft.com/office/word/2015/wordml/symex" xmlns:wpg="http://schemas.microsoft.com/office/word/2010/wordprocessingGroup" xmlns:wpi="http://schemas.microsoft.com/office/word/2010/wordprocessingInk" xmlns:wne="http://schemas.microsoft.com/office/word/2006/wordml" xmlns:wps="http://schemas.microsoft.com/office/word/2010/wordprocessingShape" mc:Ignorable="w14 w15 w16se w16cid wp14">
+<w:ftr xmlns:wpc="http://schemas.microsoft.com/office/word/2010/wordprocessingCanvas" xmlns:cx="http://schemas.microsoft.com/office/drawing/2014/chartex" xmlns:cx1="http://schemas.microsoft.com/office/drawing/2015/9/8/chartex" xmlns:cx2="http://schemas.microsoft.com/office/drawing/2015/10/21/chartex" xmlns:cx3="http://schemas.microsoft.com/office/drawing/2016/5/9/chartex" xmlns:cx4="http://schemas.microsoft.com/office/drawing/2016/5/10/chartex" xmlns:cx5="http://schemas.microsoft.com/office/drawing/2016/5/11/chartex" xmlns:cx6="http://schemas.microsoft.com/office/drawing/2016/5/12/chartex" xmlns:cx7="http://schemas.microsoft.com/office/drawing/2016/5/13/chartex" xmlns:cx8="http://schemas.microsoft.com/office/drawing/2016/5/14/chartex" xmlns:mc="http://schemas.openxmlformats.org/markup-compatibility/2006" xmlns:aink="http://schemas.microsoft.com/office/drawing/2016/ink" xmlns:am3d="http://schemas.microsoft.com/office/drawing/2017/model3d" xmlns:o="urn:schemas-microsoft-com:office:office" xmlns:r="http://schemas.openxmlformats.org/officeDocument/2006/relationships" xmlns:m="http://schemas.openxmlformats.org/officeDocument/2006/math" xmlns:v="urn:schemas-microsoft-com:vml" xmlns:wp14="http://schemas.microsoft.com/office/word/2010/wordprocessingDrawing" xmlns:wp="http://schemas.openxmlformats.org/drawingml/2006/wordprocessingDrawing" xmlns:w10="urn:schemas-microsoft-com:office:word" xmlns:w="http://schemas.openxmlformats.org/wordprocessingml/2006/main" xmlns:w14="http://schemas.microsoft.com/office/word/2010/wordml" xmlns:w15="http://schemas.microsoft.com/office/word/2012/wordml" xmlns:w16cex="http://schemas.microsoft.com/office/word/2018/wordml/cex" xmlns:w16cid="http://schemas.microsoft.com/office/word/2016/wordml/cid" xmlns:w16="http://schemas.microsoft.com/office/word/2018/wordml" xmlns:w16se="http://schemas.microsoft.com/office/word/2015/wordml/symex" xmlns:wpg="http://schemas.microsoft.com/office/word/2010/wordprocessingGroup" xmlns:wpi="http://schemas.microsoft.com/office/word/2010/wordprocessingInk" xmlns:wne="http://schemas.microsoft.com/office/word/2006/wordml" xmlns:wps="http://schemas.microsoft.com/office/word/2010/wordprocessingShape" mc:Ignorable="w14 w15 w16se w16cid w16 w16cex wp14">
   <w:p>
     <w:pPr>
       <w:pStyle w:val="Footer"/>
@@ -20546,7 +21578,7 @@
 </file>
 
 <file path=word/footer2.xml><?xml version="1.0" encoding="utf-8"?>
-<w:ftr xmlns:wpc="http://schemas.microsoft.com/office/word/2010/wordprocessingCanvas" xmlns:cx="http://schemas.microsoft.com/office/drawing/2014/chartex" xmlns:cx1="http://schemas.microsoft.com/office/drawing/2015/9/8/chartex" xmlns:cx2="http://schemas.microsoft.com/office/drawing/2015/10/21/chartex" xmlns:cx3="http://schemas.microsoft.com/office/drawing/2016/5/9/chartex" xmlns:cx4="http://schemas.microsoft.com/office/drawing/2016/5/10/chartex" xmlns:cx5="http://schemas.microsoft.com/office/drawing/2016/5/11/chartex" xmlns:cx6="http://schemas.microsoft.com/office/drawing/2016/5/12/chartex" xmlns:cx7="http://schemas.microsoft.com/office/drawing/2016/5/13/chartex" xmlns:cx8="http://schemas.microsoft.com/office/drawing/2016/5/14/chartex" xmlns:mc="http://schemas.openxmlformats.org/markup-compatibility/2006" xmlns:aink="http://schemas.microsoft.com/office/drawing/2016/ink" xmlns:am3d="http://schemas.microsoft.com/office/drawing/2017/model3d" xmlns:o="urn:schemas-microsoft-com:office:office" xmlns:r="http://schemas.openxmlformats.org/officeDocument/2006/relationships" xmlns:m="http://schemas.openxmlformats.org/officeDocument/2006/math" xmlns:v="urn:schemas-microsoft-com:vml" xmlns:wp14="http://schemas.microsoft.com/office/word/2010/wordprocessingDrawing" xmlns:wp="http://schemas.openxmlformats.org/drawingml/2006/wordprocessingDrawing" xmlns:w10="urn:schemas-microsoft-com:office:word" xmlns:w="http://schemas.openxmlformats.org/wordprocessingml/2006/main" xmlns:w14="http://schemas.microsoft.com/office/word/2010/wordml" xmlns:w15="http://schemas.microsoft.com/office/word/2012/wordml" xmlns:w16cid="http://schemas.microsoft.com/office/word/2016/wordml/cid" xmlns:w16se="http://schemas.microsoft.com/office/word/2015/wordml/symex" xmlns:wpg="http://schemas.microsoft.com/office/word/2010/wordprocessingGroup" xmlns:wpi="http://schemas.microsoft.com/office/word/2010/wordprocessingInk" xmlns:wne="http://schemas.microsoft.com/office/word/2006/wordml" xmlns:wps="http://schemas.microsoft.com/office/word/2010/wordprocessingShape" mc:Ignorable="w14 w15 w16se w16cid wp14">
+<w:ftr xmlns:wpc="http://schemas.microsoft.com/office/word/2010/wordprocessingCanvas" xmlns:cx="http://schemas.microsoft.com/office/drawing/2014/chartex" xmlns:cx1="http://schemas.microsoft.com/office/drawing/2015/9/8/chartex" xmlns:cx2="http://schemas.microsoft.com/office/drawing/2015/10/21/chartex" xmlns:cx3="http://schemas.microsoft.com/office/drawing/2016/5/9/chartex" xmlns:cx4="http://schemas.microsoft.com/office/drawing/2016/5/10/chartex" xmlns:cx5="http://schemas.microsoft.com/office/drawing/2016/5/11/chartex" xmlns:cx6="http://schemas.microsoft.com/office/drawing/2016/5/12/chartex" xmlns:cx7="http://schemas.microsoft.com/office/drawing/2016/5/13/chartex" xmlns:cx8="http://schemas.microsoft.com/office/drawing/2016/5/14/chartex" xmlns:mc="http://schemas.openxmlformats.org/markup-compatibility/2006" xmlns:aink="http://schemas.microsoft.com/office/drawing/2016/ink" xmlns:am3d="http://schemas.microsoft.com/office/drawing/2017/model3d" xmlns:o="urn:schemas-microsoft-com:office:office" xmlns:r="http://schemas.openxmlformats.org/officeDocument/2006/relationships" xmlns:m="http://schemas.openxmlformats.org/officeDocument/2006/math" xmlns:v="urn:schemas-microsoft-com:vml" xmlns:wp14="http://schemas.microsoft.com/office/word/2010/wordprocessingDrawing" xmlns:wp="http://schemas.openxmlformats.org/drawingml/2006/wordprocessingDrawing" xmlns:w10="urn:schemas-microsoft-com:office:word" xmlns:w="http://schemas.openxmlformats.org/wordprocessingml/2006/main" xmlns:w14="http://schemas.microsoft.com/office/word/2010/wordml" xmlns:w15="http://schemas.microsoft.com/office/word/2012/wordml" xmlns:w16cex="http://schemas.microsoft.com/office/word/2018/wordml/cex" xmlns:w16cid="http://schemas.microsoft.com/office/word/2016/wordml/cid" xmlns:w16="http://schemas.microsoft.com/office/word/2018/wordml" xmlns:w16se="http://schemas.microsoft.com/office/word/2015/wordml/symex" xmlns:wpg="http://schemas.microsoft.com/office/word/2010/wordprocessingGroup" xmlns:wpi="http://schemas.microsoft.com/office/word/2010/wordprocessingInk" xmlns:wne="http://schemas.microsoft.com/office/word/2006/wordml" xmlns:wps="http://schemas.microsoft.com/office/word/2010/wordprocessingShape" mc:Ignorable="w14 w15 w16se w16cid w16 w16cex wp14">
   <w:p>
     <w:pPr>
       <w:pStyle w:val="Footer"/>
@@ -20597,7 +21629,7 @@
 </file>
 
 <file path=word/footnotes.xml><?xml version="1.0" encoding="utf-8"?>
-<w:footnotes xmlns:wpc="http://schemas.microsoft.com/office/word/2010/wordprocessingCanvas" xmlns:cx="http://schemas.microsoft.com/office/drawing/2014/chartex" xmlns:cx1="http://schemas.microsoft.com/office/drawing/2015/9/8/chartex" xmlns:cx2="http://schemas.microsoft.com/office/drawing/2015/10/21/chartex" xmlns:cx3="http://schemas.microsoft.com/office/drawing/2016/5/9/chartex" xmlns:cx4="http://schemas.microsoft.com/office/drawing/2016/5/10/chartex" xmlns:cx5="http://schemas.microsoft.com/office/drawing/2016/5/11/chartex" xmlns:cx6="http://schemas.microsoft.com/office/drawing/2016/5/12/chartex" xmlns:cx7="http://schemas.microsoft.com/office/drawing/2016/5/13/chartex" xmlns:cx8="http://schemas.microsoft.com/office/drawing/2016/5/14/chartex" xmlns:mc="http://schemas.openxmlformats.org/markup-compatibility/2006" xmlns:aink="http://schemas.microsoft.com/office/drawing/2016/ink" xmlns:am3d="http://schemas.microsoft.com/office/drawing/2017/model3d" xmlns:o="urn:schemas-microsoft-com:office:office" xmlns:r="http://schemas.openxmlformats.org/officeDocument/2006/relationships" xmlns:m="http://schemas.openxmlformats.org/officeDocument/2006/math" xmlns:v="urn:schemas-microsoft-com:vml" xmlns:wp14="http://schemas.microsoft.com/office/word/2010/wordprocessingDrawing" xmlns:wp="http://schemas.openxmlformats.org/drawingml/2006/wordprocessingDrawing" xmlns:w10="urn:schemas-microsoft-com:office:word" xmlns:w="http://schemas.openxmlformats.org/wordprocessingml/2006/main" xmlns:w14="http://schemas.microsoft.com/office/word/2010/wordml" xmlns:w15="http://schemas.microsoft.com/office/word/2012/wordml" xmlns:w16cid="http://schemas.microsoft.com/office/word/2016/wordml/cid" xmlns:w16se="http://schemas.microsoft.com/office/word/2015/wordml/symex" xmlns:wpg="http://schemas.microsoft.com/office/word/2010/wordprocessingGroup" xmlns:wpi="http://schemas.microsoft.com/office/word/2010/wordprocessingInk" xmlns:wne="http://schemas.microsoft.com/office/word/2006/wordml" xmlns:wps="http://schemas.microsoft.com/office/word/2010/wordprocessingShape" mc:Ignorable="w14 w15 w16se w16cid wp14">
+<w:footnotes xmlns:wpc="http://schemas.microsoft.com/office/word/2010/wordprocessingCanvas" xmlns:cx="http://schemas.microsoft.com/office/drawing/2014/chartex" xmlns:cx1="http://schemas.microsoft.com/office/drawing/2015/9/8/chartex" xmlns:cx2="http://schemas.microsoft.com/office/drawing/2015/10/21/chartex" xmlns:cx3="http://schemas.microsoft.com/office/drawing/2016/5/9/chartex" xmlns:cx4="http://schemas.microsoft.com/office/drawing/2016/5/10/chartex" xmlns:cx5="http://schemas.microsoft.com/office/drawing/2016/5/11/chartex" xmlns:cx6="http://schemas.microsoft.com/office/drawing/2016/5/12/chartex" xmlns:cx7="http://schemas.microsoft.com/office/drawing/2016/5/13/chartex" xmlns:cx8="http://schemas.microsoft.com/office/drawing/2016/5/14/chartex" xmlns:mc="http://schemas.openxmlformats.org/markup-compatibility/2006" xmlns:aink="http://schemas.microsoft.com/office/drawing/2016/ink" xmlns:am3d="http://schemas.microsoft.com/office/drawing/2017/model3d" xmlns:o="urn:schemas-microsoft-com:office:office" xmlns:r="http://schemas.openxmlformats.org/officeDocument/2006/relationships" xmlns:m="http://schemas.openxmlformats.org/officeDocument/2006/math" xmlns:v="urn:schemas-microsoft-com:vml" xmlns:wp14="http://schemas.microsoft.com/office/word/2010/wordprocessingDrawing" xmlns:wp="http://schemas.openxmlformats.org/drawingml/2006/wordprocessingDrawing" xmlns:w10="urn:schemas-microsoft-com:office:word" xmlns:w="http://schemas.openxmlformats.org/wordprocessingml/2006/main" xmlns:w14="http://schemas.microsoft.com/office/word/2010/wordml" xmlns:w15="http://schemas.microsoft.com/office/word/2012/wordml" xmlns:w16cex="http://schemas.microsoft.com/office/word/2018/wordml/cex" xmlns:w16cid="http://schemas.microsoft.com/office/word/2016/wordml/cid" xmlns:w16="http://schemas.microsoft.com/office/word/2018/wordml" xmlns:w16se="http://schemas.microsoft.com/office/word/2015/wordml/symex" xmlns:wpg="http://schemas.microsoft.com/office/word/2010/wordprocessingGroup" xmlns:wpi="http://schemas.microsoft.com/office/word/2010/wordprocessingInk" xmlns:wne="http://schemas.microsoft.com/office/word/2006/wordml" xmlns:wps="http://schemas.microsoft.com/office/word/2010/wordprocessingShape" mc:Ignorable="w14 w15 w16se w16cid w16 w16cex wp14">
   <w:footnote w:type="separator" w:id="-1">
     <w:p>
       <w:r>
@@ -20616,7 +21648,7 @@
 </file>
 
 <file path=word/numbering.xml><?xml version="1.0" encoding="utf-8"?>
-<w:numbering xmlns:wpc="http://schemas.microsoft.com/office/word/2010/wordprocessingCanvas" xmlns:cx="http://schemas.microsoft.com/office/drawing/2014/chartex" xmlns:cx1="http://schemas.microsoft.com/office/drawing/2015/9/8/chartex" xmlns:cx2="http://schemas.microsoft.com/office/drawing/2015/10/21/chartex" xmlns:cx3="http://schemas.microsoft.com/office/drawing/2016/5/9/chartex" xmlns:cx4="http://schemas.microsoft.com/office/drawing/2016/5/10/chartex" xmlns:cx5="http://schemas.microsoft.com/office/drawing/2016/5/11/chartex" xmlns:cx6="http://schemas.microsoft.com/office/drawing/2016/5/12/chartex" xmlns:cx7="http://schemas.microsoft.com/office/drawing/2016/5/13/chartex" xmlns:cx8="http://schemas.microsoft.com/office/drawing/2016/5/14/chartex" xmlns:mc="http://schemas.openxmlformats.org/markup-compatibility/2006" xmlns:aink="http://schemas.microsoft.com/office/drawing/2016/ink" xmlns:am3d="http://schemas.microsoft.com/office/drawing/2017/model3d" xmlns:o="urn:schemas-microsoft-com:office:office" xmlns:r="http://schemas.openxmlformats.org/officeDocument/2006/relationships" xmlns:m="http://schemas.openxmlformats.org/officeDocument/2006/math" xmlns:v="urn:schemas-microsoft-com:vml" xmlns:wp14="http://schemas.microsoft.com/office/word/2010/wordprocessingDrawing" xmlns:wp="http://schemas.openxmlformats.org/drawingml/2006/wordprocessingDrawing" xmlns:w10="urn:schemas-microsoft-com:office:word" xmlns:w="http://schemas.openxmlformats.org/wordprocessingml/2006/main" xmlns:w14="http://schemas.microsoft.com/office/word/2010/wordml" xmlns:w15="http://schemas.microsoft.com/office/word/2012/wordml" xmlns:w16cid="http://schemas.microsoft.com/office/word/2016/wordml/cid" xmlns:w16se="http://schemas.microsoft.com/office/word/2015/wordml/symex" xmlns:wpg="http://schemas.microsoft.com/office/word/2010/wordprocessingGroup" xmlns:wpi="http://schemas.microsoft.com/office/word/2010/wordprocessingInk" xmlns:wne="http://schemas.microsoft.com/office/word/2006/wordml" xmlns:wps="http://schemas.microsoft.com/office/word/2010/wordprocessingShape" mc:Ignorable="w14 w15 w16se w16cid wp14">
+<w:numbering xmlns:wpc="http://schemas.microsoft.com/office/word/2010/wordprocessingCanvas" xmlns:cx="http://schemas.microsoft.com/office/drawing/2014/chartex" xmlns:cx1="http://schemas.microsoft.com/office/drawing/2015/9/8/chartex" xmlns:cx2="http://schemas.microsoft.com/office/drawing/2015/10/21/chartex" xmlns:cx3="http://schemas.microsoft.com/office/drawing/2016/5/9/chartex" xmlns:cx4="http://schemas.microsoft.com/office/drawing/2016/5/10/chartex" xmlns:cx5="http://schemas.microsoft.com/office/drawing/2016/5/11/chartex" xmlns:cx6="http://schemas.microsoft.com/office/drawing/2016/5/12/chartex" xmlns:cx7="http://schemas.microsoft.com/office/drawing/2016/5/13/chartex" xmlns:cx8="http://schemas.microsoft.com/office/drawing/2016/5/14/chartex" xmlns:mc="http://schemas.openxmlformats.org/markup-compatibility/2006" xmlns:aink="http://schemas.microsoft.com/office/drawing/2016/ink" xmlns:am3d="http://schemas.microsoft.com/office/drawing/2017/model3d" xmlns:o="urn:schemas-microsoft-com:office:office" xmlns:r="http://schemas.openxmlformats.org/officeDocument/2006/relationships" xmlns:m="http://schemas.openxmlformats.org/officeDocument/2006/math" xmlns:v="urn:schemas-microsoft-com:vml" xmlns:wp14="http://schemas.microsoft.com/office/word/2010/wordprocessingDrawing" xmlns:wp="http://schemas.openxmlformats.org/drawingml/2006/wordprocessingDrawing" xmlns:w10="urn:schemas-microsoft-com:office:word" xmlns:w="http://schemas.openxmlformats.org/wordprocessingml/2006/main" xmlns:w14="http://schemas.microsoft.com/office/word/2010/wordml" xmlns:w15="http://schemas.microsoft.com/office/word/2012/wordml" xmlns:w16cex="http://schemas.microsoft.com/office/word/2018/wordml/cex" xmlns:w16cid="http://schemas.microsoft.com/office/word/2016/wordml/cid" xmlns:w16="http://schemas.microsoft.com/office/word/2018/wordml" xmlns:w16se="http://schemas.microsoft.com/office/word/2015/wordml/symex" xmlns:wpg="http://schemas.microsoft.com/office/word/2010/wordprocessingGroup" xmlns:wpi="http://schemas.microsoft.com/office/word/2010/wordprocessingInk" xmlns:wne="http://schemas.microsoft.com/office/word/2006/wordml" xmlns:wps="http://schemas.microsoft.com/office/word/2010/wordprocessingShape" mc:Ignorable="w14 w15 w16se w16cid w16 w16cex wp14">
   <w:abstractNum w:abstractNumId="0" w15:restartNumberingAfterBreak="0">
     <w:nsid w:val="0AF33BE6"/>
     <w:multiLevelType w:val="hybridMultilevel"/>
@@ -20764,7 +21796,7 @@
 </file>
 
 <file path=word/styles.xml><?xml version="1.0" encoding="utf-8"?>
-<w:styles xmlns:mc="http://schemas.openxmlformats.org/markup-compatibility/2006" xmlns:r="http://schemas.openxmlformats.org/officeDocument/2006/relationships" xmlns:w="http://schemas.openxmlformats.org/wordprocessingml/2006/main" xmlns:w14="http://schemas.microsoft.com/office/word/2010/wordml" xmlns:w15="http://schemas.microsoft.com/office/word/2012/wordml" xmlns:w16cid="http://schemas.microsoft.com/office/word/2016/wordml/cid" xmlns:w16se="http://schemas.microsoft.com/office/word/2015/wordml/symex" mc:Ignorable="w14 w15 w16se w16cid">
+<w:styles xmlns:mc="http://schemas.openxmlformats.org/markup-compatibility/2006" xmlns:r="http://schemas.openxmlformats.org/officeDocument/2006/relationships" xmlns:w="http://schemas.openxmlformats.org/wordprocessingml/2006/main" xmlns:w14="http://schemas.microsoft.com/office/word/2010/wordml" xmlns:w15="http://schemas.microsoft.com/office/word/2012/wordml" xmlns:w16cex="http://schemas.microsoft.com/office/word/2018/wordml/cex" xmlns:w16cid="http://schemas.microsoft.com/office/word/2016/wordml/cid" xmlns:w16="http://schemas.microsoft.com/office/word/2018/wordml" xmlns:w16se="http://schemas.microsoft.com/office/word/2015/wordml/symex" mc:Ignorable="w14 w15 w16se w16cid w16 w16cex">
   <w:docDefaults>
     <w:rPrDefault>
       <w:rPr>

</xml_diff>